<commit_message>
More work on powers, chargen, combat
</commit_message>
<xml_diff>
--- a/SupersNew/charcreate.docx
+++ b/SupersNew/charcreate.docx
@@ -5466,17 +5466,7 @@
           <w:sz w:val="16"/>
           <w:szCs w:val="16"/>
         </w:rPr>
-        <w:t xml:space="preserve">Choose your </w:t>
-      </w:r>
-      <w:r>
-        <w:rPr>
-          <w:rFonts w:ascii="Abadi" w:hAnsi="Abadi"/>
-          <w:i/>
-          <w:iCs/>
-          <w:sz w:val="16"/>
-          <w:szCs w:val="16"/>
-        </w:rPr>
-        <w:t xml:space="preserve">starting </w:t>
+        <w:t xml:space="preserve">Choose your starting </w:t>
       </w:r>
       <w:r>
         <w:rPr>
@@ -6294,6 +6284,59 @@
       <w:pPr>
         <w:rPr>
           <w:rFonts w:ascii="Abadi" w:hAnsi="Abadi"/>
+          <w:b/>
+          <w:szCs w:val="20"/>
+        </w:rPr>
+      </w:pPr>
+      <w:r>
+        <w:rPr>
+          <w:rFonts w:ascii="Abadi" w:hAnsi="Abadi"/>
+          <w:b/>
+          <w:szCs w:val="20"/>
+        </w:rPr>
+        <w:t>Power Stunts</w:t>
+      </w:r>
+    </w:p>
+    <w:p>
+      <w:pPr>
+        <w:rPr>
+          <w:rFonts w:ascii="Abadi" w:hAnsi="Abadi"/>
+          <w:sz w:val="20"/>
+          <w:szCs w:val="20"/>
+        </w:rPr>
+      </w:pPr>
+      <w:r>
+        <w:rPr>
+          <w:rFonts w:ascii="Abadi" w:hAnsi="Abadi"/>
+          <w:sz w:val="20"/>
+          <w:szCs w:val="20"/>
+        </w:rPr>
+        <w:t>By default, every powerset has a power called Stunts. Stunts costs 10 points and allows you to create minor effects that are not otherwise listed in any other power. These effects are typically non-combat, but can be used to create some minor modifiers (+/- 1) at the GM’s discretion.</w:t>
+      </w:r>
+      <w:bookmarkStart w:id="11" w:name="_GoBack"/>
+      <w:bookmarkEnd w:id="11"/>
+    </w:p>
+    <w:p>
+      <w:pPr>
+        <w:rPr>
+          <w:rFonts w:ascii="Abadi" w:hAnsi="Abadi"/>
+          <w:b/>
+          <w:szCs w:val="20"/>
+        </w:rPr>
+      </w:pPr>
+      <w:r>
+        <w:rPr>
+          <w:rFonts w:ascii="Abadi" w:hAnsi="Abadi"/>
+          <w:b/>
+          <w:szCs w:val="20"/>
+        </w:rPr>
+        <w:t>Power Properties</w:t>
+      </w:r>
+    </w:p>
+    <w:p>
+      <w:pPr>
+        <w:rPr>
+          <w:rFonts w:ascii="Abadi" w:hAnsi="Abadi"/>
           <w:sz w:val="20"/>
           <w:szCs w:val="20"/>
         </w:rPr>
@@ -7574,6 +7617,7 @@
                 <w:sz w:val="16"/>
                 <w:szCs w:val="20"/>
               </w:rPr>
+              <w:lastRenderedPageBreak/>
               <w:t>Activation</w:t>
             </w:r>
           </w:p>
@@ -7926,7 +7970,6 @@
                 <w:sz w:val="16"/>
                 <w:szCs w:val="20"/>
               </w:rPr>
-              <w:lastRenderedPageBreak/>
               <w:t>Full</w:t>
             </w:r>
           </w:p>
@@ -8377,8 +8420,6 @@
         </w:rPr>
         <w:t>In addition to powers in your sets, you can buy one additional power from any other set. This power costs 3x the normal cost.</w:t>
       </w:r>
-      <w:bookmarkStart w:id="11" w:name="_GoBack"/>
-      <w:bookmarkEnd w:id="11"/>
     </w:p>
     <w:p>
       <w:pPr>
@@ -8607,6 +8648,7 @@
           <w:sz w:val="20"/>
           <w:szCs w:val="16"/>
         </w:rPr>
+        <w:lastRenderedPageBreak/>
         <w:t xml:space="preserve">Upgrade / # Times / </w:t>
       </w:r>
       <w:r>
@@ -8686,7 +8728,6 @@
           <w:sz w:val="20"/>
           <w:szCs w:val="16"/>
         </w:rPr>
-        <w:lastRenderedPageBreak/>
         <w:t>Each upgrade can change the accuracy of the power, or its burn rating.</w:t>
       </w:r>
     </w:p>

</xml_diff>

<commit_message>
Lots of little tweaks to sets
</commit_message>
<xml_diff>
--- a/SupersNew/charcreate.docx
+++ b/SupersNew/charcreate.docx
@@ -6731,8 +6731,6 @@
               </w:rPr>
               <w:t>+1 Charisma</w:t>
             </w:r>
-            <w:bookmarkStart w:id="11" w:name="_GoBack"/>
-            <w:bookmarkEnd w:id="11"/>
           </w:p>
         </w:tc>
       </w:tr>
@@ -8849,6 +8847,28 @@
                 <w:sz w:val="16"/>
                 <w:szCs w:val="20"/>
               </w:rPr>
+              <w:t>touc(h)</w:t>
+            </w:r>
+          </w:p>
+          <w:p>
+            <w:pPr>
+              <w:pStyle w:val="ListParagraph"/>
+              <w:numPr>
+                <w:ilvl w:val="0"/>
+                <w:numId w:val="9"/>
+              </w:numPr>
+              <w:rPr>
+                <w:rFonts w:ascii="Abadi" w:hAnsi="Abadi"/>
+                <w:sz w:val="16"/>
+                <w:szCs w:val="20"/>
+              </w:rPr>
+            </w:pPr>
+            <w:r>
+              <w:rPr>
+                <w:rFonts w:ascii="Abadi" w:hAnsi="Abadi"/>
+                <w:sz w:val="16"/>
+                <w:szCs w:val="20"/>
+              </w:rPr>
               <w:t>- means no to-hit roll is required</w:t>
             </w:r>
             <w:r>
@@ -9061,7 +9081,17 @@
                 <w:sz w:val="16"/>
                 <w:szCs w:val="20"/>
               </w:rPr>
-              <w:t>Maneuvers are powers that activate alongside an other combat action, such as an attack or a defense. Their activation is often based on specific conditions, or die rolls. Any number of maneuvers can be activated at once as long as all of their conditions are met, and costs are paid.</w:t>
+              <w:t>Maneuvers are powers that activate alongside an other combat action, such as an attack or a defense. Their activation is often based on specific c</w:t>
+            </w:r>
+            <w:bookmarkStart w:id="11" w:name="_GoBack"/>
+            <w:bookmarkEnd w:id="11"/>
+            <w:r>
+              <w:rPr>
+                <w:rFonts w:ascii="Abadi" w:hAnsi="Abadi"/>
+                <w:sz w:val="16"/>
+                <w:szCs w:val="20"/>
+              </w:rPr>
+              <w:t>onditions, or die rolls. Any number of maneuvers can be activated at once as long as all of their conditions are met, and costs are paid.</w:t>
             </w:r>
           </w:p>
           <w:p>

</xml_diff>

<commit_message>
Updated strength chart; added Lift talent; added overland modifiers for move powers
</commit_message>
<xml_diff>
--- a/SupersNew/charcreate.docx
+++ b/SupersNew/charcreate.docx
@@ -493,7 +493,7 @@
           <w:sz w:val="20"/>
           <w:szCs w:val="20"/>
         </w:rPr>
-        <w:t xml:space="preserve">  </w:t>
+        <w:t xml:space="preserve"> </w:t>
       </w:r>
       <w:r>
         <w:rPr>
@@ -501,7 +501,39 @@
           <w:sz w:val="20"/>
           <w:szCs w:val="20"/>
         </w:rPr>
-        <w:t>to give starting values between 8 and 14. All attributes allow for a bit of interpretation with regards to their meaning. Some characters with a high muscle stat might be big, bulky and muscular. Others might be wiry and vigorous, but the game effects will be the same.</w:t>
+        <w:t xml:space="preserve">to give starting values between </w:t>
+      </w:r>
+      <w:r>
+        <w:rPr>
+          <w:rFonts w:ascii="Abadi" w:hAnsi="Abadi"/>
+          <w:sz w:val="20"/>
+          <w:szCs w:val="20"/>
+        </w:rPr>
+        <w:t>6</w:t>
+      </w:r>
+      <w:r>
+        <w:rPr>
+          <w:rFonts w:ascii="Abadi" w:hAnsi="Abadi"/>
+          <w:sz w:val="20"/>
+          <w:szCs w:val="20"/>
+        </w:rPr>
+        <w:t xml:space="preserve"> and </w:t>
+      </w:r>
+      <w:r>
+        <w:rPr>
+          <w:rFonts w:ascii="Abadi" w:hAnsi="Abadi"/>
+          <w:sz w:val="20"/>
+          <w:szCs w:val="20"/>
+        </w:rPr>
+        <w:t>16</w:t>
+      </w:r>
+      <w:r>
+        <w:rPr>
+          <w:rFonts w:ascii="Abadi" w:hAnsi="Abadi"/>
+          <w:sz w:val="20"/>
+          <w:szCs w:val="20"/>
+        </w:rPr>
+        <w:t>. All attributes allow for a bit of interpretation with regards to their meaning. Some characters with a high muscle stat might be big, bulky and muscular. Others might be wiry and vigorous, but the game effects will be the same.</w:t>
       </w:r>
       <w:bookmarkStart w:id="1" w:name="muscle-m-"/>
       <w:bookmarkEnd w:id="1"/>
@@ -1149,6 +1181,8 @@
       <w:pPr>
         <w:rPr>
           <w:rFonts w:ascii="Abadi" w:hAnsi="Abadi"/>
+          <w:sz w:val="20"/>
+          <w:szCs w:val="20"/>
         </w:rPr>
       </w:pPr>
       <w:r>
@@ -1178,166 +1212,147 @@
     </w:p>
     <w:tbl>
       <w:tblPr>
+        <w:tblStyle w:val="TableGrid"/>
         <w:tblW w:w="0" w:type="auto"/>
-        <w:tblCellMar>
-          <w:left w:w="10" w:type="dxa"/>
-          <w:right w:w="10" w:type="dxa"/>
-        </w:tblCellMar>
-        <w:tblLook w:val="0000" w:firstRow="0" w:lastRow="0" w:firstColumn="0" w:lastColumn="0" w:noHBand="0" w:noVBand="0"/>
+        <w:tblLook w:val="04A0" w:firstRow="1" w:lastRow="0" w:firstColumn="1" w:lastColumn="0" w:noHBand="0" w:noVBand="1"/>
       </w:tblPr>
       <w:tblGrid>
-        <w:gridCol w:w="1087"/>
-        <w:gridCol w:w="1034"/>
+        <w:gridCol w:w="550"/>
+        <w:gridCol w:w="1179"/>
+        <w:gridCol w:w="2171"/>
       </w:tblGrid>
       <w:tr>
         <w:tc>
           <w:tcPr>
             <w:tcW w:w="0" w:type="auto"/>
-            <w:tcBorders>
-              <w:top w:val="single" w:sz="4" w:space="0" w:color="000000"/>
-              <w:left w:val="single" w:sz="4" w:space="0" w:color="000000"/>
-              <w:bottom w:val="single" w:sz="4" w:space="0" w:color="000000"/>
-              <w:right w:val="single" w:sz="4" w:space="0" w:color="000000"/>
-            </w:tcBorders>
-            <w:shd w:val="clear" w:color="auto" w:fill="auto"/>
-            <w:tcMar>
-              <w:top w:w="0" w:type="dxa"/>
-              <w:left w:w="108" w:type="dxa"/>
-              <w:bottom w:w="0" w:type="dxa"/>
-              <w:right w:w="108" w:type="dxa"/>
-            </w:tcMar>
-          </w:tcPr>
-          <w:p>
-            <w:pPr>
-              <w:rPr>
-                <w:rFonts w:ascii="Abadi" w:hAnsi="Abadi"/>
-                <w:b/>
-                <w:sz w:val="20"/>
-                <w:szCs w:val="20"/>
-              </w:rPr>
-            </w:pPr>
-            <w:r>
-              <w:rPr>
-                <w:rFonts w:ascii="Abadi" w:hAnsi="Abadi"/>
-                <w:b/>
-                <w:sz w:val="20"/>
-                <w:szCs w:val="20"/>
-              </w:rPr>
-              <w:t>Stat Value</w:t>
-            </w:r>
-          </w:p>
-        </w:tc>
-        <w:tc>
-          <w:tcPr>
-            <w:tcW w:w="0" w:type="auto"/>
-            <w:tcBorders>
-              <w:top w:val="single" w:sz="4" w:space="0" w:color="000000"/>
-              <w:left w:val="single" w:sz="4" w:space="0" w:color="000000"/>
-              <w:bottom w:val="single" w:sz="4" w:space="0" w:color="000000"/>
-              <w:right w:val="single" w:sz="4" w:space="0" w:color="000000"/>
-            </w:tcBorders>
-            <w:shd w:val="clear" w:color="auto" w:fill="auto"/>
-            <w:tcMar>
-              <w:top w:w="0" w:type="dxa"/>
-              <w:left w:w="108" w:type="dxa"/>
-              <w:bottom w:w="0" w:type="dxa"/>
-              <w:right w:w="108" w:type="dxa"/>
-            </w:tcMar>
-          </w:tcPr>
-          <w:p>
-            <w:pPr>
-              <w:rPr>
-                <w:rFonts w:ascii="Abadi" w:hAnsi="Abadi"/>
-                <w:b/>
-                <w:sz w:val="20"/>
-                <w:szCs w:val="20"/>
-              </w:rPr>
-            </w:pPr>
-            <w:r>
-              <w:rPr>
-                <w:rFonts w:ascii="Abadi" w:hAnsi="Abadi"/>
-                <w:b/>
+          </w:tcPr>
+          <w:p>
+            <w:pPr>
+              <w:rPr>
+                <w:rFonts w:ascii="Abadi" w:hAnsi="Abadi"/>
+                <w:sz w:val="20"/>
+                <w:szCs w:val="20"/>
+              </w:rPr>
+            </w:pPr>
+            <w:r>
+              <w:rPr>
+                <w:rFonts w:ascii="Abadi" w:hAnsi="Abadi"/>
+                <w:sz w:val="20"/>
+                <w:szCs w:val="20"/>
+              </w:rPr>
+              <w:t>Stat</w:t>
+            </w:r>
+          </w:p>
+        </w:tc>
+        <w:tc>
+          <w:tcPr>
+            <w:tcW w:w="0" w:type="auto"/>
+          </w:tcPr>
+          <w:p>
+            <w:pPr>
+              <w:rPr>
+                <w:rFonts w:ascii="Abadi" w:hAnsi="Abadi"/>
+                <w:sz w:val="20"/>
+                <w:szCs w:val="20"/>
+              </w:rPr>
+            </w:pPr>
+            <w:r>
+              <w:rPr>
+                <w:rFonts w:ascii="Abadi" w:hAnsi="Abadi"/>
                 <w:sz w:val="20"/>
                 <w:szCs w:val="20"/>
               </w:rPr>
               <w:t>Effect Die</w:t>
+            </w:r>
+          </w:p>
+        </w:tc>
+        <w:tc>
+          <w:tcPr>
+            <w:tcW w:w="0" w:type="auto"/>
+          </w:tcPr>
+          <w:p>
+            <w:pPr>
+              <w:rPr>
+                <w:rFonts w:ascii="Abadi" w:hAnsi="Abadi"/>
+                <w:sz w:val="20"/>
+                <w:szCs w:val="20"/>
+              </w:rPr>
+            </w:pPr>
+            <w:r>
+              <w:rPr>
+                <w:rFonts w:ascii="Abadi" w:hAnsi="Abadi"/>
+                <w:sz w:val="20"/>
+                <w:szCs w:val="20"/>
+              </w:rPr>
+              <w:t>Lift</w:t>
             </w:r>
           </w:p>
         </w:tc>
       </w:tr>
       <w:tr>
-        <w:trPr>
-          <w:trHeight w:val="296"/>
-        </w:trPr>
-        <w:tc>
-          <w:tcPr>
-            <w:tcW w:w="0" w:type="auto"/>
-            <w:tcBorders>
-              <w:top w:val="single" w:sz="4" w:space="0" w:color="000000"/>
-              <w:left w:val="single" w:sz="4" w:space="0" w:color="000000"/>
-              <w:bottom w:val="single" w:sz="4" w:space="0" w:color="000000"/>
-              <w:right w:val="single" w:sz="4" w:space="0" w:color="000000"/>
-            </w:tcBorders>
-            <w:shd w:val="clear" w:color="auto" w:fill="auto"/>
-            <w:tcMar>
-              <w:top w:w="0" w:type="dxa"/>
-              <w:left w:w="108" w:type="dxa"/>
-              <w:bottom w:w="0" w:type="dxa"/>
-              <w:right w:w="108" w:type="dxa"/>
-            </w:tcMar>
-          </w:tcPr>
-          <w:p>
-            <w:pPr>
-              <w:jc w:val="center"/>
-              <w:rPr>
-                <w:rFonts w:ascii="Abadi" w:hAnsi="Abadi"/>
-                <w:sz w:val="16"/>
-                <w:szCs w:val="16"/>
-              </w:rPr>
-            </w:pPr>
-            <w:r>
-              <w:rPr>
-                <w:rFonts w:ascii="Abadi" w:hAnsi="Abadi"/>
-                <w:sz w:val="16"/>
-                <w:szCs w:val="16"/>
-              </w:rPr>
-              <w:t>0-3</w:t>
-            </w:r>
-          </w:p>
-        </w:tc>
-        <w:tc>
-          <w:tcPr>
-            <w:tcW w:w="0" w:type="auto"/>
-            <w:tcBorders>
-              <w:top w:val="single" w:sz="4" w:space="0" w:color="000000"/>
-              <w:left w:val="single" w:sz="4" w:space="0" w:color="000000"/>
-              <w:bottom w:val="single" w:sz="4" w:space="0" w:color="000000"/>
-              <w:right w:val="single" w:sz="4" w:space="0" w:color="000000"/>
-            </w:tcBorders>
-            <w:shd w:val="clear" w:color="auto" w:fill="auto"/>
-            <w:tcMar>
-              <w:top w:w="0" w:type="dxa"/>
-              <w:left w:w="108" w:type="dxa"/>
-              <w:bottom w:w="0" w:type="dxa"/>
-              <w:right w:w="108" w:type="dxa"/>
-            </w:tcMar>
-          </w:tcPr>
-          <w:p>
-            <w:pPr>
-              <w:jc w:val="center"/>
-              <w:rPr>
-                <w:rFonts w:ascii="Abadi" w:hAnsi="Abadi"/>
-                <w:sz w:val="16"/>
-                <w:szCs w:val="16"/>
-              </w:rPr>
-            </w:pPr>
-            <w:r>
-              <w:rPr>
-                <w:rFonts w:ascii="Abadi" w:hAnsi="Abadi"/>
-                <w:sz w:val="16"/>
-                <w:szCs w:val="16"/>
+        <w:tc>
+          <w:tcPr>
+            <w:tcW w:w="0" w:type="auto"/>
+          </w:tcPr>
+          <w:p>
+            <w:pPr>
+              <w:rPr>
+                <w:rFonts w:ascii="Abadi" w:hAnsi="Abadi"/>
+                <w:sz w:val="20"/>
+                <w:szCs w:val="20"/>
+              </w:rPr>
+            </w:pPr>
+            <w:r>
+              <w:rPr>
+                <w:rFonts w:ascii="Abadi" w:hAnsi="Abadi"/>
+                <w:sz w:val="20"/>
+                <w:szCs w:val="20"/>
+              </w:rPr>
+              <w:t>0</w:t>
+            </w:r>
+          </w:p>
+        </w:tc>
+        <w:tc>
+          <w:tcPr>
+            <w:tcW w:w="0" w:type="auto"/>
+          </w:tcPr>
+          <w:p>
+            <w:pPr>
+              <w:rPr>
+                <w:rFonts w:ascii="Abadi" w:hAnsi="Abadi"/>
+                <w:sz w:val="20"/>
+                <w:szCs w:val="20"/>
+              </w:rPr>
+            </w:pPr>
+            <w:r>
+              <w:rPr>
+                <w:rFonts w:ascii="Abadi" w:hAnsi="Abadi"/>
+                <w:sz w:val="20"/>
+                <w:szCs w:val="20"/>
               </w:rPr>
               <w:t>1d3-1</w:t>
+            </w:r>
+          </w:p>
+        </w:tc>
+        <w:tc>
+          <w:tcPr>
+            <w:tcW w:w="0" w:type="auto"/>
+          </w:tcPr>
+          <w:p>
+            <w:pPr>
+              <w:rPr>
+                <w:rFonts w:ascii="Abadi" w:hAnsi="Abadi"/>
+                <w:sz w:val="20"/>
+                <w:szCs w:val="20"/>
+              </w:rPr>
+            </w:pPr>
+            <w:r>
+              <w:rPr>
+                <w:rFonts w:ascii="Abadi" w:hAnsi="Abadi"/>
+                <w:sz w:val="20"/>
+                <w:szCs w:val="20"/>
+              </w:rPr>
+              <w:t>25 kg</w:t>
             </w:r>
           </w:p>
         </w:tc>
@@ -1346,72 +1361,66 @@
         <w:tc>
           <w:tcPr>
             <w:tcW w:w="0" w:type="auto"/>
-            <w:tcBorders>
-              <w:top w:val="single" w:sz="4" w:space="0" w:color="000000"/>
-              <w:left w:val="single" w:sz="4" w:space="0" w:color="000000"/>
-              <w:bottom w:val="single" w:sz="4" w:space="0" w:color="000000"/>
-              <w:right w:val="single" w:sz="4" w:space="0" w:color="000000"/>
-            </w:tcBorders>
-            <w:shd w:val="clear" w:color="auto" w:fill="auto"/>
-            <w:tcMar>
-              <w:top w:w="0" w:type="dxa"/>
-              <w:left w:w="108" w:type="dxa"/>
-              <w:bottom w:w="0" w:type="dxa"/>
-              <w:right w:w="108" w:type="dxa"/>
-            </w:tcMar>
-          </w:tcPr>
-          <w:p>
-            <w:pPr>
-              <w:jc w:val="center"/>
-              <w:rPr>
-                <w:rFonts w:ascii="Abadi" w:hAnsi="Abadi"/>
-                <w:sz w:val="16"/>
-                <w:szCs w:val="16"/>
-              </w:rPr>
-            </w:pPr>
-            <w:r>
-              <w:rPr>
-                <w:rFonts w:ascii="Abadi" w:hAnsi="Abadi"/>
-                <w:sz w:val="16"/>
-                <w:szCs w:val="16"/>
-              </w:rPr>
-              <w:t>4-5</w:t>
-            </w:r>
-          </w:p>
-        </w:tc>
-        <w:tc>
-          <w:tcPr>
-            <w:tcW w:w="0" w:type="auto"/>
-            <w:tcBorders>
-              <w:top w:val="single" w:sz="4" w:space="0" w:color="000000"/>
-              <w:left w:val="single" w:sz="4" w:space="0" w:color="000000"/>
-              <w:bottom w:val="single" w:sz="4" w:space="0" w:color="000000"/>
-              <w:right w:val="single" w:sz="4" w:space="0" w:color="000000"/>
-            </w:tcBorders>
-            <w:shd w:val="clear" w:color="auto" w:fill="auto"/>
-            <w:tcMar>
-              <w:top w:w="0" w:type="dxa"/>
-              <w:left w:w="108" w:type="dxa"/>
-              <w:bottom w:w="0" w:type="dxa"/>
-              <w:right w:w="108" w:type="dxa"/>
-            </w:tcMar>
-          </w:tcPr>
-          <w:p>
-            <w:pPr>
-              <w:jc w:val="center"/>
-              <w:rPr>
-                <w:rFonts w:ascii="Abadi" w:hAnsi="Abadi"/>
-                <w:sz w:val="16"/>
-                <w:szCs w:val="16"/>
-              </w:rPr>
-            </w:pPr>
-            <w:r>
-              <w:rPr>
-                <w:rFonts w:ascii="Abadi" w:hAnsi="Abadi"/>
-                <w:sz w:val="16"/>
-                <w:szCs w:val="16"/>
-              </w:rPr>
-              <w:t>1d3</w:t>
+          </w:tcPr>
+          <w:p>
+            <w:pPr>
+              <w:rPr>
+                <w:rFonts w:ascii="Abadi" w:hAnsi="Abadi"/>
+                <w:sz w:val="20"/>
+                <w:szCs w:val="20"/>
+              </w:rPr>
+            </w:pPr>
+            <w:r>
+              <w:rPr>
+                <w:rFonts w:ascii="Abadi" w:hAnsi="Abadi"/>
+                <w:sz w:val="20"/>
+                <w:szCs w:val="20"/>
+              </w:rPr>
+              <w:t>1</w:t>
+            </w:r>
+          </w:p>
+        </w:tc>
+        <w:tc>
+          <w:tcPr>
+            <w:tcW w:w="0" w:type="auto"/>
+          </w:tcPr>
+          <w:p>
+            <w:pPr>
+              <w:rPr>
+                <w:rFonts w:ascii="Abadi" w:hAnsi="Abadi"/>
+                <w:sz w:val="20"/>
+                <w:szCs w:val="20"/>
+              </w:rPr>
+            </w:pPr>
+            <w:r>
+              <w:rPr>
+                <w:rFonts w:ascii="Abadi" w:hAnsi="Abadi"/>
+                <w:sz w:val="20"/>
+                <w:szCs w:val="20"/>
+              </w:rPr>
+              <w:t>1d3-1</w:t>
+            </w:r>
+          </w:p>
+        </w:tc>
+        <w:tc>
+          <w:tcPr>
+            <w:tcW w:w="0" w:type="auto"/>
+          </w:tcPr>
+          <w:p>
+            <w:pPr>
+              <w:rPr>
+                <w:rFonts w:ascii="Abadi" w:hAnsi="Abadi"/>
+                <w:sz w:val="20"/>
+                <w:szCs w:val="20"/>
+              </w:rPr>
+            </w:pPr>
+            <w:r>
+              <w:rPr>
+                <w:rFonts w:ascii="Abadi" w:hAnsi="Abadi"/>
+                <w:sz w:val="20"/>
+                <w:szCs w:val="20"/>
+              </w:rPr>
+              <w:t>30 kg</w:t>
             </w:r>
           </w:p>
         </w:tc>
@@ -1420,72 +1429,66 @@
         <w:tc>
           <w:tcPr>
             <w:tcW w:w="0" w:type="auto"/>
-            <w:tcBorders>
-              <w:top w:val="single" w:sz="4" w:space="0" w:color="000000"/>
-              <w:left w:val="single" w:sz="4" w:space="0" w:color="000000"/>
-              <w:bottom w:val="single" w:sz="4" w:space="0" w:color="000000"/>
-              <w:right w:val="single" w:sz="4" w:space="0" w:color="000000"/>
-            </w:tcBorders>
-            <w:shd w:val="clear" w:color="auto" w:fill="auto"/>
-            <w:tcMar>
-              <w:top w:w="0" w:type="dxa"/>
-              <w:left w:w="108" w:type="dxa"/>
-              <w:bottom w:w="0" w:type="dxa"/>
-              <w:right w:w="108" w:type="dxa"/>
-            </w:tcMar>
-          </w:tcPr>
-          <w:p>
-            <w:pPr>
-              <w:jc w:val="center"/>
-              <w:rPr>
-                <w:rFonts w:ascii="Abadi" w:hAnsi="Abadi"/>
-                <w:sz w:val="16"/>
-                <w:szCs w:val="16"/>
-              </w:rPr>
-            </w:pPr>
-            <w:r>
-              <w:rPr>
-                <w:rFonts w:ascii="Abadi" w:hAnsi="Abadi"/>
-                <w:sz w:val="16"/>
-                <w:szCs w:val="16"/>
-              </w:rPr>
-              <w:t>6-8</w:t>
-            </w:r>
-          </w:p>
-        </w:tc>
-        <w:tc>
-          <w:tcPr>
-            <w:tcW w:w="0" w:type="auto"/>
-            <w:tcBorders>
-              <w:top w:val="single" w:sz="4" w:space="0" w:color="000000"/>
-              <w:left w:val="single" w:sz="4" w:space="0" w:color="000000"/>
-              <w:bottom w:val="single" w:sz="4" w:space="0" w:color="000000"/>
-              <w:right w:val="single" w:sz="4" w:space="0" w:color="000000"/>
-            </w:tcBorders>
-            <w:shd w:val="clear" w:color="auto" w:fill="auto"/>
-            <w:tcMar>
-              <w:top w:w="0" w:type="dxa"/>
-              <w:left w:w="108" w:type="dxa"/>
-              <w:bottom w:w="0" w:type="dxa"/>
-              <w:right w:w="108" w:type="dxa"/>
-            </w:tcMar>
-          </w:tcPr>
-          <w:p>
-            <w:pPr>
-              <w:jc w:val="center"/>
-              <w:rPr>
-                <w:rFonts w:ascii="Abadi" w:hAnsi="Abadi"/>
-                <w:sz w:val="16"/>
-                <w:szCs w:val="16"/>
-              </w:rPr>
-            </w:pPr>
-            <w:r>
-              <w:rPr>
-                <w:rFonts w:ascii="Abadi" w:hAnsi="Abadi"/>
-                <w:sz w:val="16"/>
-                <w:szCs w:val="16"/>
-              </w:rPr>
-              <w:t>1d4</w:t>
+          </w:tcPr>
+          <w:p>
+            <w:pPr>
+              <w:rPr>
+                <w:rFonts w:ascii="Abadi" w:hAnsi="Abadi"/>
+                <w:sz w:val="20"/>
+                <w:szCs w:val="20"/>
+              </w:rPr>
+            </w:pPr>
+            <w:r>
+              <w:rPr>
+                <w:rFonts w:ascii="Abadi" w:hAnsi="Abadi"/>
+                <w:sz w:val="20"/>
+                <w:szCs w:val="20"/>
+              </w:rPr>
+              <w:t>2</w:t>
+            </w:r>
+          </w:p>
+        </w:tc>
+        <w:tc>
+          <w:tcPr>
+            <w:tcW w:w="0" w:type="auto"/>
+          </w:tcPr>
+          <w:p>
+            <w:pPr>
+              <w:rPr>
+                <w:rFonts w:ascii="Abadi" w:hAnsi="Abadi"/>
+                <w:sz w:val="20"/>
+                <w:szCs w:val="20"/>
+              </w:rPr>
+            </w:pPr>
+            <w:r>
+              <w:rPr>
+                <w:rFonts w:ascii="Abadi" w:hAnsi="Abadi"/>
+                <w:sz w:val="20"/>
+                <w:szCs w:val="20"/>
+              </w:rPr>
+              <w:t>1d3-1</w:t>
+            </w:r>
+          </w:p>
+        </w:tc>
+        <w:tc>
+          <w:tcPr>
+            <w:tcW w:w="0" w:type="auto"/>
+          </w:tcPr>
+          <w:p>
+            <w:pPr>
+              <w:rPr>
+                <w:rFonts w:ascii="Abadi" w:hAnsi="Abadi"/>
+                <w:sz w:val="20"/>
+                <w:szCs w:val="20"/>
+              </w:rPr>
+            </w:pPr>
+            <w:r>
+              <w:rPr>
+                <w:rFonts w:ascii="Abadi" w:hAnsi="Abadi"/>
+                <w:sz w:val="20"/>
+                <w:szCs w:val="20"/>
+              </w:rPr>
+              <w:t>35 kg</w:t>
             </w:r>
           </w:p>
         </w:tc>
@@ -1494,72 +1497,66 @@
         <w:tc>
           <w:tcPr>
             <w:tcW w:w="0" w:type="auto"/>
-            <w:tcBorders>
-              <w:top w:val="single" w:sz="4" w:space="0" w:color="000000"/>
-              <w:left w:val="single" w:sz="4" w:space="0" w:color="000000"/>
-              <w:bottom w:val="single" w:sz="4" w:space="0" w:color="000000"/>
-              <w:right w:val="single" w:sz="4" w:space="0" w:color="000000"/>
-            </w:tcBorders>
-            <w:shd w:val="clear" w:color="auto" w:fill="auto"/>
-            <w:tcMar>
-              <w:top w:w="0" w:type="dxa"/>
-              <w:left w:w="108" w:type="dxa"/>
-              <w:bottom w:w="0" w:type="dxa"/>
-              <w:right w:w="108" w:type="dxa"/>
-            </w:tcMar>
-          </w:tcPr>
-          <w:p>
-            <w:pPr>
-              <w:jc w:val="center"/>
-              <w:rPr>
-                <w:rFonts w:ascii="Abadi" w:hAnsi="Abadi"/>
-                <w:sz w:val="16"/>
-                <w:szCs w:val="16"/>
-              </w:rPr>
-            </w:pPr>
-            <w:r>
-              <w:rPr>
-                <w:rFonts w:ascii="Abadi" w:hAnsi="Abadi"/>
-                <w:sz w:val="16"/>
-                <w:szCs w:val="16"/>
-              </w:rPr>
-              <w:t>9-12</w:t>
-            </w:r>
-          </w:p>
-        </w:tc>
-        <w:tc>
-          <w:tcPr>
-            <w:tcW w:w="0" w:type="auto"/>
-            <w:tcBorders>
-              <w:top w:val="single" w:sz="4" w:space="0" w:color="000000"/>
-              <w:left w:val="single" w:sz="4" w:space="0" w:color="000000"/>
-              <w:bottom w:val="single" w:sz="4" w:space="0" w:color="000000"/>
-              <w:right w:val="single" w:sz="4" w:space="0" w:color="000000"/>
-            </w:tcBorders>
-            <w:shd w:val="clear" w:color="auto" w:fill="auto"/>
-            <w:tcMar>
-              <w:top w:w="0" w:type="dxa"/>
-              <w:left w:w="108" w:type="dxa"/>
-              <w:bottom w:w="0" w:type="dxa"/>
-              <w:right w:w="108" w:type="dxa"/>
-            </w:tcMar>
-          </w:tcPr>
-          <w:p>
-            <w:pPr>
-              <w:jc w:val="center"/>
-              <w:rPr>
-                <w:rFonts w:ascii="Abadi" w:hAnsi="Abadi"/>
-                <w:sz w:val="16"/>
-                <w:szCs w:val="16"/>
-              </w:rPr>
-            </w:pPr>
-            <w:r>
-              <w:rPr>
-                <w:rFonts w:ascii="Abadi" w:hAnsi="Abadi"/>
-                <w:sz w:val="16"/>
-                <w:szCs w:val="16"/>
-              </w:rPr>
-              <w:t>1d6</w:t>
+          </w:tcPr>
+          <w:p>
+            <w:pPr>
+              <w:rPr>
+                <w:rFonts w:ascii="Abadi" w:hAnsi="Abadi"/>
+                <w:sz w:val="20"/>
+                <w:szCs w:val="20"/>
+              </w:rPr>
+            </w:pPr>
+            <w:r>
+              <w:rPr>
+                <w:rFonts w:ascii="Abadi" w:hAnsi="Abadi"/>
+                <w:sz w:val="20"/>
+                <w:szCs w:val="20"/>
+              </w:rPr>
+              <w:t>3</w:t>
+            </w:r>
+          </w:p>
+        </w:tc>
+        <w:tc>
+          <w:tcPr>
+            <w:tcW w:w="0" w:type="auto"/>
+          </w:tcPr>
+          <w:p>
+            <w:pPr>
+              <w:rPr>
+                <w:rFonts w:ascii="Abadi" w:hAnsi="Abadi"/>
+                <w:sz w:val="20"/>
+                <w:szCs w:val="20"/>
+              </w:rPr>
+            </w:pPr>
+            <w:r>
+              <w:rPr>
+                <w:rFonts w:ascii="Abadi" w:hAnsi="Abadi"/>
+                <w:sz w:val="20"/>
+                <w:szCs w:val="20"/>
+              </w:rPr>
+              <w:t>1d3-1</w:t>
+            </w:r>
+          </w:p>
+        </w:tc>
+        <w:tc>
+          <w:tcPr>
+            <w:tcW w:w="0" w:type="auto"/>
+          </w:tcPr>
+          <w:p>
+            <w:pPr>
+              <w:rPr>
+                <w:rFonts w:ascii="Abadi" w:hAnsi="Abadi"/>
+                <w:sz w:val="20"/>
+                <w:szCs w:val="20"/>
+              </w:rPr>
+            </w:pPr>
+            <w:r>
+              <w:rPr>
+                <w:rFonts w:ascii="Abadi" w:hAnsi="Abadi"/>
+                <w:sz w:val="20"/>
+                <w:szCs w:val="20"/>
+              </w:rPr>
+              <w:t>40 kg</w:t>
             </w:r>
           </w:p>
         </w:tc>
@@ -1568,72 +1565,66 @@
         <w:tc>
           <w:tcPr>
             <w:tcW w:w="0" w:type="auto"/>
-            <w:tcBorders>
-              <w:top w:val="single" w:sz="4" w:space="0" w:color="000000"/>
-              <w:left w:val="single" w:sz="4" w:space="0" w:color="000000"/>
-              <w:bottom w:val="single" w:sz="4" w:space="0" w:color="000000"/>
-              <w:right w:val="single" w:sz="4" w:space="0" w:color="000000"/>
-            </w:tcBorders>
-            <w:shd w:val="clear" w:color="auto" w:fill="auto"/>
-            <w:tcMar>
-              <w:top w:w="0" w:type="dxa"/>
-              <w:left w:w="108" w:type="dxa"/>
-              <w:bottom w:w="0" w:type="dxa"/>
-              <w:right w:w="108" w:type="dxa"/>
-            </w:tcMar>
-          </w:tcPr>
-          <w:p>
-            <w:pPr>
-              <w:jc w:val="center"/>
-              <w:rPr>
-                <w:rFonts w:ascii="Abadi" w:hAnsi="Abadi"/>
-                <w:sz w:val="16"/>
-                <w:szCs w:val="16"/>
-              </w:rPr>
-            </w:pPr>
-            <w:r>
-              <w:rPr>
-                <w:rFonts w:ascii="Abadi" w:hAnsi="Abadi"/>
-                <w:sz w:val="16"/>
-                <w:szCs w:val="16"/>
-              </w:rPr>
-              <w:t>13-15</w:t>
-            </w:r>
-          </w:p>
-        </w:tc>
-        <w:tc>
-          <w:tcPr>
-            <w:tcW w:w="0" w:type="auto"/>
-            <w:tcBorders>
-              <w:top w:val="single" w:sz="4" w:space="0" w:color="000000"/>
-              <w:left w:val="single" w:sz="4" w:space="0" w:color="000000"/>
-              <w:bottom w:val="single" w:sz="4" w:space="0" w:color="000000"/>
-              <w:right w:val="single" w:sz="4" w:space="0" w:color="000000"/>
-            </w:tcBorders>
-            <w:shd w:val="clear" w:color="auto" w:fill="auto"/>
-            <w:tcMar>
-              <w:top w:w="0" w:type="dxa"/>
-              <w:left w:w="108" w:type="dxa"/>
-              <w:bottom w:w="0" w:type="dxa"/>
-              <w:right w:w="108" w:type="dxa"/>
-            </w:tcMar>
-          </w:tcPr>
-          <w:p>
-            <w:pPr>
-              <w:jc w:val="center"/>
-              <w:rPr>
-                <w:rFonts w:ascii="Abadi" w:hAnsi="Abadi"/>
-                <w:sz w:val="16"/>
-                <w:szCs w:val="16"/>
-              </w:rPr>
-            </w:pPr>
-            <w:r>
-              <w:rPr>
-                <w:rFonts w:ascii="Abadi" w:hAnsi="Abadi"/>
-                <w:sz w:val="16"/>
-                <w:szCs w:val="16"/>
-              </w:rPr>
-              <w:t>1d8</w:t>
+          </w:tcPr>
+          <w:p>
+            <w:pPr>
+              <w:rPr>
+                <w:rFonts w:ascii="Abadi" w:hAnsi="Abadi"/>
+                <w:sz w:val="20"/>
+                <w:szCs w:val="20"/>
+              </w:rPr>
+            </w:pPr>
+            <w:r>
+              <w:rPr>
+                <w:rFonts w:ascii="Abadi" w:hAnsi="Abadi"/>
+                <w:sz w:val="20"/>
+                <w:szCs w:val="20"/>
+              </w:rPr>
+              <w:t>4</w:t>
+            </w:r>
+          </w:p>
+        </w:tc>
+        <w:tc>
+          <w:tcPr>
+            <w:tcW w:w="0" w:type="auto"/>
+          </w:tcPr>
+          <w:p>
+            <w:pPr>
+              <w:rPr>
+                <w:rFonts w:ascii="Abadi" w:hAnsi="Abadi"/>
+                <w:sz w:val="20"/>
+                <w:szCs w:val="20"/>
+              </w:rPr>
+            </w:pPr>
+            <w:r>
+              <w:rPr>
+                <w:rFonts w:ascii="Abadi" w:hAnsi="Abadi"/>
+                <w:sz w:val="20"/>
+                <w:szCs w:val="20"/>
+              </w:rPr>
+              <w:t>1d3</w:t>
+            </w:r>
+          </w:p>
+        </w:tc>
+        <w:tc>
+          <w:tcPr>
+            <w:tcW w:w="0" w:type="auto"/>
+          </w:tcPr>
+          <w:p>
+            <w:pPr>
+              <w:rPr>
+                <w:rFonts w:ascii="Abadi" w:hAnsi="Abadi"/>
+                <w:sz w:val="20"/>
+                <w:szCs w:val="20"/>
+              </w:rPr>
+            </w:pPr>
+            <w:r>
+              <w:rPr>
+                <w:rFonts w:ascii="Abadi" w:hAnsi="Abadi"/>
+                <w:sz w:val="20"/>
+                <w:szCs w:val="20"/>
+              </w:rPr>
+              <w:t>45 kg</w:t>
             </w:r>
           </w:p>
         </w:tc>
@@ -1642,72 +1633,66 @@
         <w:tc>
           <w:tcPr>
             <w:tcW w:w="0" w:type="auto"/>
-            <w:tcBorders>
-              <w:top w:val="single" w:sz="4" w:space="0" w:color="000000"/>
-              <w:left w:val="single" w:sz="4" w:space="0" w:color="000000"/>
-              <w:bottom w:val="single" w:sz="4" w:space="0" w:color="000000"/>
-              <w:right w:val="single" w:sz="4" w:space="0" w:color="000000"/>
-            </w:tcBorders>
-            <w:shd w:val="clear" w:color="auto" w:fill="auto"/>
-            <w:tcMar>
-              <w:top w:w="0" w:type="dxa"/>
-              <w:left w:w="108" w:type="dxa"/>
-              <w:bottom w:w="0" w:type="dxa"/>
-              <w:right w:w="108" w:type="dxa"/>
-            </w:tcMar>
-          </w:tcPr>
-          <w:p>
-            <w:pPr>
-              <w:jc w:val="center"/>
-              <w:rPr>
-                <w:rFonts w:ascii="Abadi" w:hAnsi="Abadi"/>
-                <w:sz w:val="16"/>
-                <w:szCs w:val="16"/>
-              </w:rPr>
-            </w:pPr>
-            <w:r>
-              <w:rPr>
-                <w:rFonts w:ascii="Abadi" w:hAnsi="Abadi"/>
-                <w:sz w:val="16"/>
-                <w:szCs w:val="16"/>
-              </w:rPr>
-              <w:t>16-18</w:t>
-            </w:r>
-          </w:p>
-        </w:tc>
-        <w:tc>
-          <w:tcPr>
-            <w:tcW w:w="0" w:type="auto"/>
-            <w:tcBorders>
-              <w:top w:val="single" w:sz="4" w:space="0" w:color="000000"/>
-              <w:left w:val="single" w:sz="4" w:space="0" w:color="000000"/>
-              <w:bottom w:val="single" w:sz="4" w:space="0" w:color="000000"/>
-              <w:right w:val="single" w:sz="4" w:space="0" w:color="000000"/>
-            </w:tcBorders>
-            <w:shd w:val="clear" w:color="auto" w:fill="auto"/>
-            <w:tcMar>
-              <w:top w:w="0" w:type="dxa"/>
-              <w:left w:w="108" w:type="dxa"/>
-              <w:bottom w:w="0" w:type="dxa"/>
-              <w:right w:w="108" w:type="dxa"/>
-            </w:tcMar>
-          </w:tcPr>
-          <w:p>
-            <w:pPr>
-              <w:jc w:val="center"/>
-              <w:rPr>
-                <w:rFonts w:ascii="Abadi" w:hAnsi="Abadi"/>
-                <w:sz w:val="16"/>
-                <w:szCs w:val="16"/>
-              </w:rPr>
-            </w:pPr>
-            <w:r>
-              <w:rPr>
-                <w:rFonts w:ascii="Abadi" w:hAnsi="Abadi"/>
-                <w:sz w:val="16"/>
-                <w:szCs w:val="16"/>
-              </w:rPr>
-              <w:t>1d10</w:t>
+          </w:tcPr>
+          <w:p>
+            <w:pPr>
+              <w:rPr>
+                <w:rFonts w:ascii="Abadi" w:hAnsi="Abadi"/>
+                <w:sz w:val="20"/>
+                <w:szCs w:val="20"/>
+              </w:rPr>
+            </w:pPr>
+            <w:r>
+              <w:rPr>
+                <w:rFonts w:ascii="Abadi" w:hAnsi="Abadi"/>
+                <w:sz w:val="20"/>
+                <w:szCs w:val="20"/>
+              </w:rPr>
+              <w:t>5</w:t>
+            </w:r>
+          </w:p>
+        </w:tc>
+        <w:tc>
+          <w:tcPr>
+            <w:tcW w:w="0" w:type="auto"/>
+          </w:tcPr>
+          <w:p>
+            <w:pPr>
+              <w:rPr>
+                <w:rFonts w:ascii="Abadi" w:hAnsi="Abadi"/>
+                <w:sz w:val="20"/>
+                <w:szCs w:val="20"/>
+              </w:rPr>
+            </w:pPr>
+            <w:r>
+              <w:rPr>
+                <w:rFonts w:ascii="Abadi" w:hAnsi="Abadi"/>
+                <w:sz w:val="20"/>
+                <w:szCs w:val="20"/>
+              </w:rPr>
+              <w:t>1d3</w:t>
+            </w:r>
+          </w:p>
+        </w:tc>
+        <w:tc>
+          <w:tcPr>
+            <w:tcW w:w="0" w:type="auto"/>
+          </w:tcPr>
+          <w:p>
+            <w:pPr>
+              <w:rPr>
+                <w:rFonts w:ascii="Abadi" w:hAnsi="Abadi"/>
+                <w:sz w:val="20"/>
+                <w:szCs w:val="20"/>
+              </w:rPr>
+            </w:pPr>
+            <w:r>
+              <w:rPr>
+                <w:rFonts w:ascii="Abadi" w:hAnsi="Abadi"/>
+                <w:sz w:val="20"/>
+                <w:szCs w:val="20"/>
+              </w:rPr>
+              <w:t>50 kg</w:t>
             </w:r>
           </w:p>
         </w:tc>
@@ -1716,72 +1701,66 @@
         <w:tc>
           <w:tcPr>
             <w:tcW w:w="0" w:type="auto"/>
-            <w:tcBorders>
-              <w:top w:val="single" w:sz="4" w:space="0" w:color="000000"/>
-              <w:left w:val="single" w:sz="4" w:space="0" w:color="000000"/>
-              <w:bottom w:val="single" w:sz="4" w:space="0" w:color="000000"/>
-              <w:right w:val="single" w:sz="4" w:space="0" w:color="000000"/>
-            </w:tcBorders>
-            <w:shd w:val="clear" w:color="auto" w:fill="auto"/>
-            <w:tcMar>
-              <w:top w:w="0" w:type="dxa"/>
-              <w:left w:w="108" w:type="dxa"/>
-              <w:bottom w:w="0" w:type="dxa"/>
-              <w:right w:w="108" w:type="dxa"/>
-            </w:tcMar>
-          </w:tcPr>
-          <w:p>
-            <w:pPr>
-              <w:jc w:val="center"/>
-              <w:rPr>
-                <w:rFonts w:ascii="Abadi" w:hAnsi="Abadi"/>
-                <w:sz w:val="16"/>
-                <w:szCs w:val="16"/>
-              </w:rPr>
-            </w:pPr>
-            <w:r>
-              <w:rPr>
-                <w:rFonts w:ascii="Abadi" w:hAnsi="Abadi"/>
-                <w:sz w:val="16"/>
-                <w:szCs w:val="16"/>
-              </w:rPr>
-              <w:t>19-20</w:t>
-            </w:r>
-          </w:p>
-        </w:tc>
-        <w:tc>
-          <w:tcPr>
-            <w:tcW w:w="0" w:type="auto"/>
-            <w:tcBorders>
-              <w:top w:val="single" w:sz="4" w:space="0" w:color="000000"/>
-              <w:left w:val="single" w:sz="4" w:space="0" w:color="000000"/>
-              <w:bottom w:val="single" w:sz="4" w:space="0" w:color="000000"/>
-              <w:right w:val="single" w:sz="4" w:space="0" w:color="000000"/>
-            </w:tcBorders>
-            <w:shd w:val="clear" w:color="auto" w:fill="auto"/>
-            <w:tcMar>
-              <w:top w:w="0" w:type="dxa"/>
-              <w:left w:w="108" w:type="dxa"/>
-              <w:bottom w:w="0" w:type="dxa"/>
-              <w:right w:w="108" w:type="dxa"/>
-            </w:tcMar>
-          </w:tcPr>
-          <w:p>
-            <w:pPr>
-              <w:jc w:val="center"/>
-              <w:rPr>
-                <w:rFonts w:ascii="Abadi" w:hAnsi="Abadi"/>
-                <w:sz w:val="16"/>
-                <w:szCs w:val="16"/>
-              </w:rPr>
-            </w:pPr>
-            <w:r>
-              <w:rPr>
-                <w:rFonts w:ascii="Abadi" w:hAnsi="Abadi"/>
-                <w:sz w:val="16"/>
-                <w:szCs w:val="16"/>
-              </w:rPr>
-              <w:t>1d12</w:t>
+          </w:tcPr>
+          <w:p>
+            <w:pPr>
+              <w:rPr>
+                <w:rFonts w:ascii="Abadi" w:hAnsi="Abadi"/>
+                <w:sz w:val="20"/>
+                <w:szCs w:val="20"/>
+              </w:rPr>
+            </w:pPr>
+            <w:r>
+              <w:rPr>
+                <w:rFonts w:ascii="Abadi" w:hAnsi="Abadi"/>
+                <w:sz w:val="20"/>
+                <w:szCs w:val="20"/>
+              </w:rPr>
+              <w:t>6</w:t>
+            </w:r>
+          </w:p>
+        </w:tc>
+        <w:tc>
+          <w:tcPr>
+            <w:tcW w:w="0" w:type="auto"/>
+          </w:tcPr>
+          <w:p>
+            <w:pPr>
+              <w:rPr>
+                <w:rFonts w:ascii="Abadi" w:hAnsi="Abadi"/>
+                <w:sz w:val="20"/>
+                <w:szCs w:val="20"/>
+              </w:rPr>
+            </w:pPr>
+            <w:r>
+              <w:rPr>
+                <w:rFonts w:ascii="Abadi" w:hAnsi="Abadi"/>
+                <w:sz w:val="20"/>
+                <w:szCs w:val="20"/>
+              </w:rPr>
+              <w:t>1d4</w:t>
+            </w:r>
+          </w:p>
+        </w:tc>
+        <w:tc>
+          <w:tcPr>
+            <w:tcW w:w="0" w:type="auto"/>
+          </w:tcPr>
+          <w:p>
+            <w:pPr>
+              <w:rPr>
+                <w:rFonts w:ascii="Abadi" w:hAnsi="Abadi"/>
+                <w:sz w:val="20"/>
+                <w:szCs w:val="20"/>
+              </w:rPr>
+            </w:pPr>
+            <w:r>
+              <w:rPr>
+                <w:rFonts w:ascii="Abadi" w:hAnsi="Abadi"/>
+                <w:sz w:val="20"/>
+                <w:szCs w:val="20"/>
+              </w:rPr>
+              <w:t>60 kg</w:t>
             </w:r>
           </w:p>
         </w:tc>
@@ -1790,149 +1769,1777 @@
         <w:tc>
           <w:tcPr>
             <w:tcW w:w="0" w:type="auto"/>
-            <w:tcBorders>
-              <w:top w:val="single" w:sz="4" w:space="0" w:color="000000"/>
-              <w:left w:val="single" w:sz="4" w:space="0" w:color="000000"/>
-              <w:bottom w:val="single" w:sz="4" w:space="0" w:color="000000"/>
-              <w:right w:val="single" w:sz="4" w:space="0" w:color="000000"/>
-            </w:tcBorders>
-            <w:shd w:val="clear" w:color="auto" w:fill="auto"/>
-            <w:tcMar>
-              <w:top w:w="0" w:type="dxa"/>
-              <w:left w:w="108" w:type="dxa"/>
-              <w:bottom w:w="0" w:type="dxa"/>
-              <w:right w:w="108" w:type="dxa"/>
-            </w:tcMar>
-          </w:tcPr>
-          <w:p>
-            <w:pPr>
-              <w:jc w:val="center"/>
-              <w:rPr>
-                <w:rFonts w:ascii="Abadi" w:hAnsi="Abadi"/>
-                <w:sz w:val="16"/>
-                <w:szCs w:val="16"/>
-              </w:rPr>
-            </w:pPr>
-            <w:r>
-              <w:rPr>
-                <w:rFonts w:ascii="Abadi" w:hAnsi="Abadi"/>
-                <w:sz w:val="16"/>
-                <w:szCs w:val="16"/>
-              </w:rPr>
-              <w:t>21-22</w:t>
-            </w:r>
-          </w:p>
-        </w:tc>
-        <w:tc>
-          <w:tcPr>
-            <w:tcW w:w="0" w:type="auto"/>
-            <w:tcBorders>
-              <w:top w:val="single" w:sz="4" w:space="0" w:color="000000"/>
-              <w:left w:val="single" w:sz="4" w:space="0" w:color="000000"/>
-              <w:bottom w:val="single" w:sz="4" w:space="0" w:color="000000"/>
-              <w:right w:val="single" w:sz="4" w:space="0" w:color="000000"/>
-            </w:tcBorders>
-            <w:shd w:val="clear" w:color="auto" w:fill="auto"/>
-            <w:tcMar>
-              <w:top w:w="0" w:type="dxa"/>
-              <w:left w:w="108" w:type="dxa"/>
-              <w:bottom w:w="0" w:type="dxa"/>
-              <w:right w:w="108" w:type="dxa"/>
-            </w:tcMar>
-          </w:tcPr>
-          <w:p>
-            <w:pPr>
-              <w:jc w:val="center"/>
-              <w:rPr>
-                <w:rFonts w:ascii="Abadi" w:hAnsi="Abadi"/>
-                <w:sz w:val="16"/>
-                <w:szCs w:val="16"/>
-              </w:rPr>
-            </w:pPr>
-            <w:r>
-              <w:rPr>
-                <w:rFonts w:ascii="Abadi" w:hAnsi="Abadi"/>
-                <w:sz w:val="16"/>
-                <w:szCs w:val="16"/>
-              </w:rPr>
-              <w:t>1d12+1</w:t>
+          </w:tcPr>
+          <w:p>
+            <w:pPr>
+              <w:rPr>
+                <w:rFonts w:ascii="Abadi" w:hAnsi="Abadi"/>
+                <w:sz w:val="20"/>
+                <w:szCs w:val="20"/>
+              </w:rPr>
+            </w:pPr>
+            <w:r>
+              <w:rPr>
+                <w:rFonts w:ascii="Abadi" w:hAnsi="Abadi"/>
+                <w:sz w:val="20"/>
+                <w:szCs w:val="20"/>
+              </w:rPr>
+              <w:t>7</w:t>
+            </w:r>
+          </w:p>
+        </w:tc>
+        <w:tc>
+          <w:tcPr>
+            <w:tcW w:w="0" w:type="auto"/>
+          </w:tcPr>
+          <w:p>
+            <w:pPr>
+              <w:rPr>
+                <w:rFonts w:ascii="Abadi" w:hAnsi="Abadi"/>
+                <w:sz w:val="20"/>
+                <w:szCs w:val="20"/>
+              </w:rPr>
+            </w:pPr>
+            <w:r>
+              <w:rPr>
+                <w:rFonts w:ascii="Abadi" w:hAnsi="Abadi"/>
+                <w:sz w:val="20"/>
+                <w:szCs w:val="20"/>
+              </w:rPr>
+              <w:t>1d4</w:t>
+            </w:r>
+          </w:p>
+        </w:tc>
+        <w:tc>
+          <w:tcPr>
+            <w:tcW w:w="0" w:type="auto"/>
+          </w:tcPr>
+          <w:p>
+            <w:pPr>
+              <w:rPr>
+                <w:rFonts w:ascii="Abadi" w:hAnsi="Abadi"/>
+                <w:sz w:val="20"/>
+                <w:szCs w:val="20"/>
+              </w:rPr>
+            </w:pPr>
+            <w:r>
+              <w:rPr>
+                <w:rFonts w:ascii="Abadi" w:hAnsi="Abadi"/>
+                <w:sz w:val="20"/>
+                <w:szCs w:val="20"/>
+              </w:rPr>
+              <w:t>70 kg</w:t>
             </w:r>
           </w:p>
         </w:tc>
       </w:tr>
       <w:tr>
-        <w:trPr>
-          <w:trHeight w:val="251"/>
-        </w:trPr>
-        <w:tc>
-          <w:tcPr>
-            <w:tcW w:w="0" w:type="auto"/>
-            <w:tcBorders>
-              <w:top w:val="single" w:sz="4" w:space="0" w:color="000000"/>
-              <w:left w:val="single" w:sz="4" w:space="0" w:color="000000"/>
-              <w:bottom w:val="single" w:sz="4" w:space="0" w:color="000000"/>
-              <w:right w:val="single" w:sz="4" w:space="0" w:color="000000"/>
-            </w:tcBorders>
-            <w:shd w:val="clear" w:color="auto" w:fill="auto"/>
-            <w:tcMar>
-              <w:top w:w="0" w:type="dxa"/>
-              <w:left w:w="108" w:type="dxa"/>
-              <w:bottom w:w="0" w:type="dxa"/>
-              <w:right w:w="108" w:type="dxa"/>
-            </w:tcMar>
-          </w:tcPr>
-          <w:p>
-            <w:pPr>
-              <w:jc w:val="center"/>
-              <w:rPr>
-                <w:rFonts w:ascii="Abadi" w:hAnsi="Abadi"/>
-                <w:sz w:val="16"/>
-                <w:szCs w:val="16"/>
-              </w:rPr>
-            </w:pPr>
-            <w:r>
-              <w:rPr>
-                <w:rFonts w:ascii="Abadi" w:hAnsi="Abadi"/>
-                <w:sz w:val="16"/>
-                <w:szCs w:val="16"/>
-              </w:rPr>
-              <w:t>23-24</w:t>
-            </w:r>
-          </w:p>
-        </w:tc>
-        <w:tc>
-          <w:tcPr>
-            <w:tcW w:w="0" w:type="auto"/>
-            <w:tcBorders>
-              <w:top w:val="single" w:sz="4" w:space="0" w:color="000000"/>
-              <w:left w:val="single" w:sz="4" w:space="0" w:color="000000"/>
-              <w:bottom w:val="single" w:sz="4" w:space="0" w:color="000000"/>
-              <w:right w:val="single" w:sz="4" w:space="0" w:color="000000"/>
-            </w:tcBorders>
-            <w:shd w:val="clear" w:color="auto" w:fill="auto"/>
-            <w:tcMar>
-              <w:top w:w="0" w:type="dxa"/>
-              <w:left w:w="108" w:type="dxa"/>
-              <w:bottom w:w="0" w:type="dxa"/>
-              <w:right w:w="108" w:type="dxa"/>
-            </w:tcMar>
-          </w:tcPr>
-          <w:p>
-            <w:pPr>
-              <w:jc w:val="center"/>
-              <w:rPr>
-                <w:rFonts w:ascii="Abadi" w:hAnsi="Abadi"/>
-                <w:sz w:val="16"/>
-                <w:szCs w:val="16"/>
-              </w:rPr>
-            </w:pPr>
-            <w:r>
-              <w:rPr>
-                <w:rFonts w:ascii="Abadi" w:hAnsi="Abadi"/>
-                <w:sz w:val="16"/>
-                <w:szCs w:val="16"/>
+        <w:tc>
+          <w:tcPr>
+            <w:tcW w:w="0" w:type="auto"/>
+          </w:tcPr>
+          <w:p>
+            <w:pPr>
+              <w:rPr>
+                <w:rFonts w:ascii="Abadi" w:hAnsi="Abadi"/>
+                <w:sz w:val="20"/>
+                <w:szCs w:val="20"/>
+              </w:rPr>
+            </w:pPr>
+            <w:r>
+              <w:rPr>
+                <w:rFonts w:ascii="Abadi" w:hAnsi="Abadi"/>
+                <w:sz w:val="20"/>
+                <w:szCs w:val="20"/>
+              </w:rPr>
+              <w:t>8</w:t>
+            </w:r>
+          </w:p>
+        </w:tc>
+        <w:tc>
+          <w:tcPr>
+            <w:tcW w:w="0" w:type="auto"/>
+          </w:tcPr>
+          <w:p>
+            <w:pPr>
+              <w:rPr>
+                <w:rFonts w:ascii="Abadi" w:hAnsi="Abadi"/>
+                <w:sz w:val="20"/>
+                <w:szCs w:val="20"/>
+              </w:rPr>
+            </w:pPr>
+            <w:r>
+              <w:rPr>
+                <w:rFonts w:ascii="Abadi" w:hAnsi="Abadi"/>
+                <w:sz w:val="20"/>
+                <w:szCs w:val="20"/>
+              </w:rPr>
+              <w:t>1d4</w:t>
+            </w:r>
+          </w:p>
+        </w:tc>
+        <w:tc>
+          <w:tcPr>
+            <w:tcW w:w="0" w:type="auto"/>
+          </w:tcPr>
+          <w:p>
+            <w:pPr>
+              <w:rPr>
+                <w:rFonts w:ascii="Abadi" w:hAnsi="Abadi"/>
+                <w:sz w:val="20"/>
+                <w:szCs w:val="20"/>
+              </w:rPr>
+            </w:pPr>
+            <w:r>
+              <w:rPr>
+                <w:rFonts w:ascii="Abadi" w:hAnsi="Abadi"/>
+                <w:sz w:val="20"/>
+                <w:szCs w:val="20"/>
+              </w:rPr>
+              <w:t>80 kg</w:t>
+            </w:r>
+          </w:p>
+        </w:tc>
+      </w:tr>
+      <w:tr>
+        <w:tc>
+          <w:tcPr>
+            <w:tcW w:w="0" w:type="auto"/>
+          </w:tcPr>
+          <w:p>
+            <w:pPr>
+              <w:rPr>
+                <w:rFonts w:ascii="Abadi" w:hAnsi="Abadi"/>
+                <w:sz w:val="20"/>
+                <w:szCs w:val="20"/>
+              </w:rPr>
+            </w:pPr>
+            <w:r>
+              <w:rPr>
+                <w:rFonts w:ascii="Abadi" w:hAnsi="Abadi"/>
+                <w:sz w:val="20"/>
+                <w:szCs w:val="20"/>
+              </w:rPr>
+              <w:t>9</w:t>
+            </w:r>
+          </w:p>
+        </w:tc>
+        <w:tc>
+          <w:tcPr>
+            <w:tcW w:w="0" w:type="auto"/>
+          </w:tcPr>
+          <w:p>
+            <w:pPr>
+              <w:rPr>
+                <w:rFonts w:ascii="Abadi" w:hAnsi="Abadi"/>
+                <w:sz w:val="20"/>
+                <w:szCs w:val="20"/>
+              </w:rPr>
+            </w:pPr>
+            <w:r>
+              <w:rPr>
+                <w:rFonts w:ascii="Abadi" w:hAnsi="Abadi"/>
+                <w:sz w:val="20"/>
+                <w:szCs w:val="20"/>
+              </w:rPr>
+              <w:t>1d6</w:t>
+            </w:r>
+          </w:p>
+        </w:tc>
+        <w:tc>
+          <w:tcPr>
+            <w:tcW w:w="0" w:type="auto"/>
+          </w:tcPr>
+          <w:p>
+            <w:pPr>
+              <w:rPr>
+                <w:rFonts w:ascii="Abadi" w:hAnsi="Abadi"/>
+                <w:sz w:val="20"/>
+                <w:szCs w:val="20"/>
+              </w:rPr>
+            </w:pPr>
+            <w:r>
+              <w:rPr>
+                <w:rFonts w:ascii="Abadi" w:hAnsi="Abadi"/>
+                <w:sz w:val="20"/>
+                <w:szCs w:val="20"/>
+              </w:rPr>
+              <w:t>90 kg</w:t>
+            </w:r>
+          </w:p>
+        </w:tc>
+      </w:tr>
+      <w:tr>
+        <w:tc>
+          <w:tcPr>
+            <w:tcW w:w="0" w:type="auto"/>
+          </w:tcPr>
+          <w:p>
+            <w:pPr>
+              <w:rPr>
+                <w:rFonts w:ascii="Abadi" w:hAnsi="Abadi"/>
+                <w:sz w:val="20"/>
+                <w:szCs w:val="20"/>
+              </w:rPr>
+            </w:pPr>
+            <w:r>
+              <w:rPr>
+                <w:rFonts w:ascii="Abadi" w:hAnsi="Abadi"/>
+                <w:sz w:val="20"/>
+                <w:szCs w:val="20"/>
+              </w:rPr>
+              <w:t>10</w:t>
+            </w:r>
+          </w:p>
+        </w:tc>
+        <w:tc>
+          <w:tcPr>
+            <w:tcW w:w="0" w:type="auto"/>
+          </w:tcPr>
+          <w:p>
+            <w:pPr>
+              <w:rPr>
+                <w:rFonts w:ascii="Abadi" w:hAnsi="Abadi"/>
+                <w:sz w:val="20"/>
+                <w:szCs w:val="20"/>
+              </w:rPr>
+            </w:pPr>
+            <w:r>
+              <w:rPr>
+                <w:rFonts w:ascii="Abadi" w:hAnsi="Abadi"/>
+                <w:sz w:val="20"/>
+                <w:szCs w:val="20"/>
+              </w:rPr>
+              <w:t>1d6</w:t>
+            </w:r>
+          </w:p>
+        </w:tc>
+        <w:tc>
+          <w:tcPr>
+            <w:tcW w:w="0" w:type="auto"/>
+          </w:tcPr>
+          <w:p>
+            <w:pPr>
+              <w:rPr>
+                <w:rFonts w:ascii="Abadi" w:hAnsi="Abadi"/>
+                <w:sz w:val="20"/>
+                <w:szCs w:val="20"/>
+              </w:rPr>
+            </w:pPr>
+            <w:r>
+              <w:rPr>
+                <w:rFonts w:ascii="Abadi" w:hAnsi="Abadi"/>
+                <w:sz w:val="20"/>
+                <w:szCs w:val="20"/>
+              </w:rPr>
+              <w:t>100 kg (a person)</w:t>
+            </w:r>
+          </w:p>
+        </w:tc>
+      </w:tr>
+      <w:tr>
+        <w:tc>
+          <w:tcPr>
+            <w:tcW w:w="0" w:type="auto"/>
+          </w:tcPr>
+          <w:p>
+            <w:pPr>
+              <w:rPr>
+                <w:rFonts w:ascii="Abadi" w:hAnsi="Abadi"/>
+                <w:sz w:val="20"/>
+                <w:szCs w:val="20"/>
+              </w:rPr>
+            </w:pPr>
+            <w:r>
+              <w:rPr>
+                <w:rFonts w:ascii="Abadi" w:hAnsi="Abadi"/>
+                <w:sz w:val="20"/>
+                <w:szCs w:val="20"/>
+              </w:rPr>
+              <w:t>11</w:t>
+            </w:r>
+          </w:p>
+        </w:tc>
+        <w:tc>
+          <w:tcPr>
+            <w:tcW w:w="0" w:type="auto"/>
+          </w:tcPr>
+          <w:p>
+            <w:pPr>
+              <w:rPr>
+                <w:rFonts w:ascii="Abadi" w:hAnsi="Abadi"/>
+                <w:sz w:val="20"/>
+                <w:szCs w:val="20"/>
+              </w:rPr>
+            </w:pPr>
+            <w:r>
+              <w:rPr>
+                <w:rFonts w:ascii="Abadi" w:hAnsi="Abadi"/>
+                <w:sz w:val="20"/>
+                <w:szCs w:val="20"/>
+              </w:rPr>
+              <w:t>1d6</w:t>
+            </w:r>
+          </w:p>
+        </w:tc>
+        <w:tc>
+          <w:tcPr>
+            <w:tcW w:w="0" w:type="auto"/>
+          </w:tcPr>
+          <w:p>
+            <w:pPr>
+              <w:rPr>
+                <w:rFonts w:ascii="Abadi" w:hAnsi="Abadi"/>
+                <w:sz w:val="20"/>
+                <w:szCs w:val="20"/>
+              </w:rPr>
+            </w:pPr>
+            <w:r>
+              <w:rPr>
+                <w:rFonts w:ascii="Abadi" w:hAnsi="Abadi"/>
+                <w:sz w:val="20"/>
+                <w:szCs w:val="20"/>
+              </w:rPr>
+              <w:t>120</w:t>
+            </w:r>
+            <w:r>
+              <w:rPr>
+                <w:rFonts w:ascii="Abadi" w:hAnsi="Abadi"/>
+                <w:sz w:val="20"/>
+                <w:szCs w:val="20"/>
+              </w:rPr>
+              <w:t xml:space="preserve"> kg</w:t>
+            </w:r>
+          </w:p>
+        </w:tc>
+      </w:tr>
+      <w:tr>
+        <w:tc>
+          <w:tcPr>
+            <w:tcW w:w="0" w:type="auto"/>
+          </w:tcPr>
+          <w:p>
+            <w:pPr>
+              <w:rPr>
+                <w:rFonts w:ascii="Abadi" w:hAnsi="Abadi"/>
+                <w:sz w:val="20"/>
+                <w:szCs w:val="20"/>
+              </w:rPr>
+            </w:pPr>
+            <w:r>
+              <w:rPr>
+                <w:rFonts w:ascii="Abadi" w:hAnsi="Abadi"/>
+                <w:sz w:val="20"/>
+                <w:szCs w:val="20"/>
+              </w:rPr>
+              <w:t>12</w:t>
+            </w:r>
+          </w:p>
+        </w:tc>
+        <w:tc>
+          <w:tcPr>
+            <w:tcW w:w="0" w:type="auto"/>
+          </w:tcPr>
+          <w:p>
+            <w:pPr>
+              <w:rPr>
+                <w:rFonts w:ascii="Abadi" w:hAnsi="Abadi"/>
+                <w:sz w:val="20"/>
+                <w:szCs w:val="20"/>
+              </w:rPr>
+            </w:pPr>
+            <w:r>
+              <w:rPr>
+                <w:rFonts w:ascii="Abadi" w:hAnsi="Abadi"/>
+                <w:sz w:val="20"/>
+                <w:szCs w:val="20"/>
+              </w:rPr>
+              <w:t>1d6</w:t>
+            </w:r>
+          </w:p>
+        </w:tc>
+        <w:tc>
+          <w:tcPr>
+            <w:tcW w:w="0" w:type="auto"/>
+          </w:tcPr>
+          <w:p>
+            <w:pPr>
+              <w:rPr>
+                <w:rFonts w:ascii="Abadi" w:hAnsi="Abadi"/>
+                <w:sz w:val="20"/>
+                <w:szCs w:val="20"/>
+              </w:rPr>
+            </w:pPr>
+            <w:r>
+              <w:rPr>
+                <w:rFonts w:ascii="Abadi" w:hAnsi="Abadi"/>
+                <w:sz w:val="20"/>
+                <w:szCs w:val="20"/>
+              </w:rPr>
+              <w:t>140</w:t>
+            </w:r>
+            <w:r>
+              <w:rPr>
+                <w:rFonts w:ascii="Abadi" w:hAnsi="Abadi"/>
+                <w:sz w:val="20"/>
+                <w:szCs w:val="20"/>
+              </w:rPr>
+              <w:t xml:space="preserve"> kg</w:t>
+            </w:r>
+          </w:p>
+        </w:tc>
+      </w:tr>
+      <w:tr>
+        <w:tc>
+          <w:tcPr>
+            <w:tcW w:w="0" w:type="auto"/>
+          </w:tcPr>
+          <w:p>
+            <w:pPr>
+              <w:rPr>
+                <w:rFonts w:ascii="Abadi" w:hAnsi="Abadi"/>
+                <w:sz w:val="20"/>
+                <w:szCs w:val="20"/>
+              </w:rPr>
+            </w:pPr>
+            <w:r>
+              <w:rPr>
+                <w:rFonts w:ascii="Abadi" w:hAnsi="Abadi"/>
+                <w:sz w:val="20"/>
+                <w:szCs w:val="20"/>
+              </w:rPr>
+              <w:t>13</w:t>
+            </w:r>
+          </w:p>
+        </w:tc>
+        <w:tc>
+          <w:tcPr>
+            <w:tcW w:w="0" w:type="auto"/>
+          </w:tcPr>
+          <w:p>
+            <w:pPr>
+              <w:rPr>
+                <w:rFonts w:ascii="Abadi" w:hAnsi="Abadi"/>
+                <w:sz w:val="20"/>
+                <w:szCs w:val="20"/>
+              </w:rPr>
+            </w:pPr>
+            <w:r>
+              <w:rPr>
+                <w:rFonts w:ascii="Abadi" w:hAnsi="Abadi"/>
+                <w:sz w:val="20"/>
+                <w:szCs w:val="20"/>
+              </w:rPr>
+              <w:t>1d8</w:t>
+            </w:r>
+          </w:p>
+        </w:tc>
+        <w:tc>
+          <w:tcPr>
+            <w:tcW w:w="0" w:type="auto"/>
+          </w:tcPr>
+          <w:p>
+            <w:pPr>
+              <w:rPr>
+                <w:rFonts w:ascii="Abadi" w:hAnsi="Abadi"/>
+                <w:sz w:val="20"/>
+                <w:szCs w:val="20"/>
+              </w:rPr>
+            </w:pPr>
+            <w:r>
+              <w:rPr>
+                <w:rFonts w:ascii="Abadi" w:hAnsi="Abadi"/>
+                <w:sz w:val="20"/>
+                <w:szCs w:val="20"/>
+              </w:rPr>
+              <w:t>160</w:t>
+            </w:r>
+            <w:r>
+              <w:rPr>
+                <w:rFonts w:ascii="Abadi" w:hAnsi="Abadi"/>
+                <w:sz w:val="20"/>
+                <w:szCs w:val="20"/>
+              </w:rPr>
+              <w:t xml:space="preserve"> kg</w:t>
+            </w:r>
+          </w:p>
+        </w:tc>
+      </w:tr>
+      <w:tr>
+        <w:tc>
+          <w:tcPr>
+            <w:tcW w:w="0" w:type="auto"/>
+          </w:tcPr>
+          <w:p>
+            <w:pPr>
+              <w:rPr>
+                <w:rFonts w:ascii="Abadi" w:hAnsi="Abadi"/>
+                <w:sz w:val="20"/>
+                <w:szCs w:val="20"/>
+              </w:rPr>
+            </w:pPr>
+            <w:r>
+              <w:rPr>
+                <w:rFonts w:ascii="Abadi" w:hAnsi="Abadi"/>
+                <w:sz w:val="20"/>
+                <w:szCs w:val="20"/>
+              </w:rPr>
+              <w:t>14</w:t>
+            </w:r>
+          </w:p>
+        </w:tc>
+        <w:tc>
+          <w:tcPr>
+            <w:tcW w:w="0" w:type="auto"/>
+          </w:tcPr>
+          <w:p>
+            <w:pPr>
+              <w:rPr>
+                <w:rFonts w:ascii="Abadi" w:hAnsi="Abadi"/>
+                <w:sz w:val="20"/>
+                <w:szCs w:val="20"/>
+              </w:rPr>
+            </w:pPr>
+            <w:r>
+              <w:rPr>
+                <w:rFonts w:ascii="Abadi" w:hAnsi="Abadi"/>
+                <w:sz w:val="20"/>
+                <w:szCs w:val="20"/>
+              </w:rPr>
+              <w:t>1d8</w:t>
+            </w:r>
+          </w:p>
+        </w:tc>
+        <w:tc>
+          <w:tcPr>
+            <w:tcW w:w="0" w:type="auto"/>
+          </w:tcPr>
+          <w:p>
+            <w:pPr>
+              <w:rPr>
+                <w:rFonts w:ascii="Abadi" w:hAnsi="Abadi"/>
+                <w:sz w:val="20"/>
+                <w:szCs w:val="20"/>
+              </w:rPr>
+            </w:pPr>
+            <w:r>
+              <w:rPr>
+                <w:rFonts w:ascii="Abadi" w:hAnsi="Abadi"/>
+                <w:sz w:val="20"/>
+                <w:szCs w:val="20"/>
+              </w:rPr>
+              <w:t>180</w:t>
+            </w:r>
+            <w:r>
+              <w:rPr>
+                <w:rFonts w:ascii="Abadi" w:hAnsi="Abadi"/>
+                <w:sz w:val="20"/>
+                <w:szCs w:val="20"/>
+              </w:rPr>
+              <w:t xml:space="preserve"> kg</w:t>
+            </w:r>
+          </w:p>
+        </w:tc>
+      </w:tr>
+      <w:tr>
+        <w:tc>
+          <w:tcPr>
+            <w:tcW w:w="0" w:type="auto"/>
+          </w:tcPr>
+          <w:p>
+            <w:pPr>
+              <w:rPr>
+                <w:rFonts w:ascii="Abadi" w:hAnsi="Abadi"/>
+                <w:sz w:val="20"/>
+                <w:szCs w:val="20"/>
+              </w:rPr>
+            </w:pPr>
+            <w:r>
+              <w:rPr>
+                <w:rFonts w:ascii="Abadi" w:hAnsi="Abadi"/>
+                <w:sz w:val="20"/>
+                <w:szCs w:val="20"/>
+              </w:rPr>
+              <w:t>15</w:t>
+            </w:r>
+          </w:p>
+        </w:tc>
+        <w:tc>
+          <w:tcPr>
+            <w:tcW w:w="0" w:type="auto"/>
+          </w:tcPr>
+          <w:p>
+            <w:pPr>
+              <w:rPr>
+                <w:rFonts w:ascii="Abadi" w:hAnsi="Abadi"/>
+                <w:sz w:val="20"/>
+                <w:szCs w:val="20"/>
+              </w:rPr>
+            </w:pPr>
+            <w:r>
+              <w:rPr>
+                <w:rFonts w:ascii="Abadi" w:hAnsi="Abadi"/>
+                <w:sz w:val="20"/>
+                <w:szCs w:val="20"/>
+              </w:rPr>
+              <w:t>1d8</w:t>
+            </w:r>
+          </w:p>
+        </w:tc>
+        <w:tc>
+          <w:tcPr>
+            <w:tcW w:w="0" w:type="auto"/>
+          </w:tcPr>
+          <w:p>
+            <w:pPr>
+              <w:rPr>
+                <w:rFonts w:ascii="Abadi" w:hAnsi="Abadi"/>
+                <w:sz w:val="20"/>
+                <w:szCs w:val="20"/>
+              </w:rPr>
+            </w:pPr>
+            <w:r>
+              <w:rPr>
+                <w:rFonts w:ascii="Abadi" w:hAnsi="Abadi"/>
+                <w:sz w:val="20"/>
+                <w:szCs w:val="20"/>
+              </w:rPr>
+              <w:t>200</w:t>
+            </w:r>
+            <w:r>
+              <w:rPr>
+                <w:rFonts w:ascii="Abadi" w:hAnsi="Abadi"/>
+                <w:sz w:val="20"/>
+                <w:szCs w:val="20"/>
+              </w:rPr>
+              <w:t xml:space="preserve"> kg</w:t>
+            </w:r>
+          </w:p>
+        </w:tc>
+      </w:tr>
+      <w:tr>
+        <w:tc>
+          <w:tcPr>
+            <w:tcW w:w="0" w:type="auto"/>
+          </w:tcPr>
+          <w:p>
+            <w:pPr>
+              <w:rPr>
+                <w:rFonts w:ascii="Abadi" w:hAnsi="Abadi"/>
+                <w:sz w:val="20"/>
+                <w:szCs w:val="20"/>
+              </w:rPr>
+            </w:pPr>
+            <w:r>
+              <w:rPr>
+                <w:rFonts w:ascii="Abadi" w:hAnsi="Abadi"/>
+                <w:sz w:val="20"/>
+                <w:szCs w:val="20"/>
+              </w:rPr>
+              <w:t>16</w:t>
+            </w:r>
+          </w:p>
+        </w:tc>
+        <w:tc>
+          <w:tcPr>
+            <w:tcW w:w="0" w:type="auto"/>
+          </w:tcPr>
+          <w:p>
+            <w:pPr>
+              <w:rPr>
+                <w:rFonts w:ascii="Abadi" w:hAnsi="Abadi"/>
+                <w:sz w:val="20"/>
+                <w:szCs w:val="20"/>
+              </w:rPr>
+            </w:pPr>
+            <w:r>
+              <w:rPr>
+                <w:rFonts w:ascii="Abadi" w:hAnsi="Abadi"/>
+                <w:sz w:val="20"/>
+                <w:szCs w:val="20"/>
+              </w:rPr>
+              <w:t>1d10</w:t>
+            </w:r>
+          </w:p>
+        </w:tc>
+        <w:tc>
+          <w:tcPr>
+            <w:tcW w:w="0" w:type="auto"/>
+          </w:tcPr>
+          <w:p>
+            <w:pPr>
+              <w:rPr>
+                <w:rFonts w:ascii="Abadi" w:hAnsi="Abadi"/>
+                <w:sz w:val="20"/>
+                <w:szCs w:val="20"/>
+              </w:rPr>
+            </w:pPr>
+            <w:r>
+              <w:rPr>
+                <w:rFonts w:ascii="Abadi" w:hAnsi="Abadi"/>
+                <w:sz w:val="20"/>
+                <w:szCs w:val="20"/>
+              </w:rPr>
+              <w:t>240</w:t>
+            </w:r>
+            <w:r>
+              <w:rPr>
+                <w:rFonts w:ascii="Abadi" w:hAnsi="Abadi"/>
+                <w:sz w:val="20"/>
+                <w:szCs w:val="20"/>
+              </w:rPr>
+              <w:t xml:space="preserve"> kg</w:t>
+            </w:r>
+          </w:p>
+        </w:tc>
+      </w:tr>
+      <w:tr>
+        <w:tc>
+          <w:tcPr>
+            <w:tcW w:w="0" w:type="auto"/>
+          </w:tcPr>
+          <w:p>
+            <w:pPr>
+              <w:rPr>
+                <w:rFonts w:ascii="Abadi" w:hAnsi="Abadi"/>
+                <w:sz w:val="20"/>
+                <w:szCs w:val="20"/>
+              </w:rPr>
+            </w:pPr>
+            <w:r>
+              <w:rPr>
+                <w:rFonts w:ascii="Abadi" w:hAnsi="Abadi"/>
+                <w:sz w:val="20"/>
+                <w:szCs w:val="20"/>
+              </w:rPr>
+              <w:t>17</w:t>
+            </w:r>
+          </w:p>
+        </w:tc>
+        <w:tc>
+          <w:tcPr>
+            <w:tcW w:w="0" w:type="auto"/>
+          </w:tcPr>
+          <w:p>
+            <w:pPr>
+              <w:rPr>
+                <w:rFonts w:ascii="Abadi" w:hAnsi="Abadi"/>
+                <w:sz w:val="20"/>
+                <w:szCs w:val="20"/>
+              </w:rPr>
+            </w:pPr>
+            <w:r>
+              <w:rPr>
+                <w:rFonts w:ascii="Abadi" w:hAnsi="Abadi"/>
+                <w:sz w:val="20"/>
+                <w:szCs w:val="20"/>
+              </w:rPr>
+              <w:t>1d10</w:t>
+            </w:r>
+          </w:p>
+        </w:tc>
+        <w:tc>
+          <w:tcPr>
+            <w:tcW w:w="0" w:type="auto"/>
+          </w:tcPr>
+          <w:p>
+            <w:pPr>
+              <w:rPr>
+                <w:rFonts w:ascii="Abadi" w:hAnsi="Abadi"/>
+                <w:sz w:val="20"/>
+                <w:szCs w:val="20"/>
+              </w:rPr>
+            </w:pPr>
+            <w:r>
+              <w:rPr>
+                <w:rFonts w:ascii="Abadi" w:hAnsi="Abadi"/>
+                <w:sz w:val="20"/>
+                <w:szCs w:val="20"/>
+              </w:rPr>
+              <w:t>280</w:t>
+            </w:r>
+            <w:r>
+              <w:rPr>
+                <w:rFonts w:ascii="Abadi" w:hAnsi="Abadi"/>
+                <w:sz w:val="20"/>
+                <w:szCs w:val="20"/>
+              </w:rPr>
+              <w:t xml:space="preserve"> kg</w:t>
+            </w:r>
+          </w:p>
+        </w:tc>
+      </w:tr>
+      <w:tr>
+        <w:tc>
+          <w:tcPr>
+            <w:tcW w:w="0" w:type="auto"/>
+          </w:tcPr>
+          <w:p>
+            <w:pPr>
+              <w:rPr>
+                <w:rFonts w:ascii="Abadi" w:hAnsi="Abadi"/>
+                <w:sz w:val="20"/>
+                <w:szCs w:val="20"/>
+              </w:rPr>
+            </w:pPr>
+            <w:r>
+              <w:rPr>
+                <w:rFonts w:ascii="Abadi" w:hAnsi="Abadi"/>
+                <w:sz w:val="20"/>
+                <w:szCs w:val="20"/>
+              </w:rPr>
+              <w:t>18</w:t>
+            </w:r>
+          </w:p>
+        </w:tc>
+        <w:tc>
+          <w:tcPr>
+            <w:tcW w:w="0" w:type="auto"/>
+          </w:tcPr>
+          <w:p>
+            <w:pPr>
+              <w:rPr>
+                <w:rFonts w:ascii="Abadi" w:hAnsi="Abadi"/>
+                <w:sz w:val="20"/>
+                <w:szCs w:val="20"/>
+              </w:rPr>
+            </w:pPr>
+            <w:r>
+              <w:rPr>
+                <w:rFonts w:ascii="Abadi" w:hAnsi="Abadi"/>
+                <w:sz w:val="20"/>
+                <w:szCs w:val="20"/>
+              </w:rPr>
+              <w:t>1d10</w:t>
+            </w:r>
+          </w:p>
+        </w:tc>
+        <w:tc>
+          <w:tcPr>
+            <w:tcW w:w="0" w:type="auto"/>
+          </w:tcPr>
+          <w:p>
+            <w:pPr>
+              <w:rPr>
+                <w:rFonts w:ascii="Abadi" w:hAnsi="Abadi"/>
+                <w:sz w:val="20"/>
+                <w:szCs w:val="20"/>
+              </w:rPr>
+            </w:pPr>
+            <w:r>
+              <w:rPr>
+                <w:rFonts w:ascii="Abadi" w:hAnsi="Abadi"/>
+                <w:sz w:val="20"/>
+                <w:szCs w:val="20"/>
+              </w:rPr>
+              <w:t>320</w:t>
+            </w:r>
+            <w:r>
+              <w:rPr>
+                <w:rFonts w:ascii="Abadi" w:hAnsi="Abadi"/>
+                <w:sz w:val="20"/>
+                <w:szCs w:val="20"/>
+              </w:rPr>
+              <w:t xml:space="preserve"> kg</w:t>
+            </w:r>
+          </w:p>
+        </w:tc>
+      </w:tr>
+      <w:tr>
+        <w:tc>
+          <w:tcPr>
+            <w:tcW w:w="0" w:type="auto"/>
+          </w:tcPr>
+          <w:p>
+            <w:pPr>
+              <w:rPr>
+                <w:rFonts w:ascii="Abadi" w:hAnsi="Abadi"/>
+                <w:sz w:val="20"/>
+                <w:szCs w:val="20"/>
+              </w:rPr>
+            </w:pPr>
+            <w:r>
+              <w:rPr>
+                <w:rFonts w:ascii="Abadi" w:hAnsi="Abadi"/>
+                <w:sz w:val="20"/>
+                <w:szCs w:val="20"/>
+              </w:rPr>
+              <w:t>19</w:t>
+            </w:r>
+          </w:p>
+        </w:tc>
+        <w:tc>
+          <w:tcPr>
+            <w:tcW w:w="0" w:type="auto"/>
+          </w:tcPr>
+          <w:p>
+            <w:pPr>
+              <w:rPr>
+                <w:rFonts w:ascii="Abadi" w:hAnsi="Abadi"/>
+                <w:sz w:val="20"/>
+                <w:szCs w:val="20"/>
+              </w:rPr>
+            </w:pPr>
+            <w:r>
+              <w:rPr>
+                <w:rFonts w:ascii="Abadi" w:hAnsi="Abadi"/>
+                <w:sz w:val="20"/>
+                <w:szCs w:val="20"/>
+              </w:rPr>
+              <w:t>1d12</w:t>
+            </w:r>
+          </w:p>
+        </w:tc>
+        <w:tc>
+          <w:tcPr>
+            <w:tcW w:w="0" w:type="auto"/>
+          </w:tcPr>
+          <w:p>
+            <w:pPr>
+              <w:rPr>
+                <w:rFonts w:ascii="Abadi" w:hAnsi="Abadi"/>
+                <w:sz w:val="20"/>
+                <w:szCs w:val="20"/>
+              </w:rPr>
+            </w:pPr>
+            <w:r>
+              <w:rPr>
+                <w:rFonts w:ascii="Abadi" w:hAnsi="Abadi"/>
+                <w:sz w:val="20"/>
+                <w:szCs w:val="20"/>
+              </w:rPr>
+              <w:t>360</w:t>
+            </w:r>
+            <w:r>
+              <w:rPr>
+                <w:rFonts w:ascii="Abadi" w:hAnsi="Abadi"/>
+                <w:sz w:val="20"/>
+                <w:szCs w:val="20"/>
+              </w:rPr>
+              <w:t xml:space="preserve"> kg</w:t>
+            </w:r>
+          </w:p>
+        </w:tc>
+      </w:tr>
+      <w:tr>
+        <w:tc>
+          <w:tcPr>
+            <w:tcW w:w="0" w:type="auto"/>
+          </w:tcPr>
+          <w:p>
+            <w:pPr>
+              <w:rPr>
+                <w:rFonts w:ascii="Abadi" w:hAnsi="Abadi"/>
+                <w:sz w:val="20"/>
+                <w:szCs w:val="20"/>
+              </w:rPr>
+            </w:pPr>
+            <w:r>
+              <w:rPr>
+                <w:rFonts w:ascii="Abadi" w:hAnsi="Abadi"/>
+                <w:sz w:val="20"/>
+                <w:szCs w:val="20"/>
+              </w:rPr>
+              <w:t>20</w:t>
+            </w:r>
+          </w:p>
+        </w:tc>
+        <w:tc>
+          <w:tcPr>
+            <w:tcW w:w="0" w:type="auto"/>
+          </w:tcPr>
+          <w:p>
+            <w:pPr>
+              <w:rPr>
+                <w:rFonts w:ascii="Abadi" w:hAnsi="Abadi"/>
+                <w:sz w:val="20"/>
+                <w:szCs w:val="20"/>
+              </w:rPr>
+            </w:pPr>
+            <w:r>
+              <w:rPr>
+                <w:rFonts w:ascii="Abadi" w:hAnsi="Abadi"/>
+                <w:sz w:val="20"/>
+                <w:szCs w:val="20"/>
+              </w:rPr>
+              <w:t>1d12</w:t>
+            </w:r>
+          </w:p>
+        </w:tc>
+        <w:tc>
+          <w:tcPr>
+            <w:tcW w:w="0" w:type="auto"/>
+          </w:tcPr>
+          <w:p>
+            <w:pPr>
+              <w:rPr>
+                <w:rFonts w:ascii="Abadi" w:hAnsi="Abadi"/>
+                <w:sz w:val="20"/>
+                <w:szCs w:val="20"/>
+              </w:rPr>
+            </w:pPr>
+            <w:r>
+              <w:rPr>
+                <w:rFonts w:ascii="Abadi" w:hAnsi="Abadi"/>
+                <w:sz w:val="20"/>
+                <w:szCs w:val="20"/>
+              </w:rPr>
+              <w:t>400</w:t>
+            </w:r>
+            <w:r>
+              <w:rPr>
+                <w:rFonts w:ascii="Abadi" w:hAnsi="Abadi"/>
+                <w:sz w:val="20"/>
+                <w:szCs w:val="20"/>
+              </w:rPr>
+              <w:t xml:space="preserve"> kg</w:t>
+            </w:r>
+            <w:r>
+              <w:rPr>
+                <w:rFonts w:ascii="Abadi" w:hAnsi="Abadi"/>
+                <w:sz w:val="20"/>
+                <w:szCs w:val="20"/>
+              </w:rPr>
+              <w:t xml:space="preserve"> (grand piano)</w:t>
+            </w:r>
+          </w:p>
+        </w:tc>
+      </w:tr>
+      <w:tr>
+        <w:tc>
+          <w:tcPr>
+            <w:tcW w:w="0" w:type="auto"/>
+          </w:tcPr>
+          <w:p>
+            <w:pPr>
+              <w:rPr>
+                <w:rFonts w:ascii="Abadi" w:hAnsi="Abadi"/>
+                <w:sz w:val="20"/>
+                <w:szCs w:val="20"/>
+              </w:rPr>
+            </w:pPr>
+            <w:r>
+              <w:rPr>
+                <w:rFonts w:ascii="Abadi" w:hAnsi="Abadi"/>
+                <w:sz w:val="20"/>
+                <w:szCs w:val="20"/>
+              </w:rPr>
+              <w:t>21</w:t>
+            </w:r>
+          </w:p>
+        </w:tc>
+        <w:tc>
+          <w:tcPr>
+            <w:tcW w:w="0" w:type="auto"/>
+          </w:tcPr>
+          <w:p>
+            <w:pPr>
+              <w:rPr>
+                <w:rFonts w:ascii="Abadi" w:hAnsi="Abadi"/>
+                <w:sz w:val="20"/>
+                <w:szCs w:val="20"/>
+              </w:rPr>
+            </w:pPr>
+            <w:r>
+              <w:rPr>
+                <w:rFonts w:ascii="Abadi" w:hAnsi="Abadi"/>
+                <w:sz w:val="20"/>
+                <w:szCs w:val="20"/>
+              </w:rPr>
+              <w:t>1d12+1</w:t>
+            </w:r>
+          </w:p>
+        </w:tc>
+        <w:tc>
+          <w:tcPr>
+            <w:tcW w:w="0" w:type="auto"/>
+          </w:tcPr>
+          <w:p>
+            <w:pPr>
+              <w:rPr>
+                <w:rFonts w:ascii="Abadi" w:hAnsi="Abadi"/>
+                <w:sz w:val="20"/>
+                <w:szCs w:val="20"/>
+              </w:rPr>
+            </w:pPr>
+            <w:r>
+              <w:rPr>
+                <w:rFonts w:ascii="Abadi" w:hAnsi="Abadi"/>
+                <w:sz w:val="20"/>
+                <w:szCs w:val="20"/>
+              </w:rPr>
+              <w:t>480</w:t>
+            </w:r>
+            <w:r>
+              <w:rPr>
+                <w:rFonts w:ascii="Abadi" w:hAnsi="Abadi"/>
+                <w:sz w:val="20"/>
+                <w:szCs w:val="20"/>
+              </w:rPr>
+              <w:t xml:space="preserve"> kg</w:t>
+            </w:r>
+          </w:p>
+        </w:tc>
+      </w:tr>
+      <w:tr>
+        <w:tc>
+          <w:tcPr>
+            <w:tcW w:w="0" w:type="auto"/>
+          </w:tcPr>
+          <w:p>
+            <w:pPr>
+              <w:rPr>
+                <w:rFonts w:ascii="Abadi" w:hAnsi="Abadi"/>
+                <w:sz w:val="20"/>
+                <w:szCs w:val="20"/>
+              </w:rPr>
+            </w:pPr>
+            <w:r>
+              <w:rPr>
+                <w:rFonts w:ascii="Abadi" w:hAnsi="Abadi"/>
+                <w:sz w:val="20"/>
+                <w:szCs w:val="20"/>
+              </w:rPr>
+              <w:t>22</w:t>
+            </w:r>
+          </w:p>
+        </w:tc>
+        <w:tc>
+          <w:tcPr>
+            <w:tcW w:w="0" w:type="auto"/>
+          </w:tcPr>
+          <w:p>
+            <w:pPr>
+              <w:rPr>
+                <w:rFonts w:ascii="Abadi" w:hAnsi="Abadi"/>
+                <w:sz w:val="20"/>
+                <w:szCs w:val="20"/>
+              </w:rPr>
+            </w:pPr>
+            <w:r>
+              <w:rPr>
+                <w:rFonts w:ascii="Abadi" w:hAnsi="Abadi"/>
+                <w:sz w:val="20"/>
+                <w:szCs w:val="20"/>
+              </w:rPr>
+              <w:t>1d12+1</w:t>
+            </w:r>
+          </w:p>
+        </w:tc>
+        <w:tc>
+          <w:tcPr>
+            <w:tcW w:w="0" w:type="auto"/>
+          </w:tcPr>
+          <w:p>
+            <w:pPr>
+              <w:rPr>
+                <w:rFonts w:ascii="Abadi" w:hAnsi="Abadi"/>
+                <w:sz w:val="20"/>
+                <w:szCs w:val="20"/>
+              </w:rPr>
+            </w:pPr>
+            <w:r>
+              <w:rPr>
+                <w:rFonts w:ascii="Abadi" w:hAnsi="Abadi"/>
+                <w:sz w:val="20"/>
+                <w:szCs w:val="20"/>
+              </w:rPr>
+              <w:t>560</w:t>
+            </w:r>
+            <w:r>
+              <w:rPr>
+                <w:rFonts w:ascii="Abadi" w:hAnsi="Abadi"/>
+                <w:sz w:val="20"/>
+                <w:szCs w:val="20"/>
+              </w:rPr>
+              <w:t xml:space="preserve"> kg</w:t>
+            </w:r>
+          </w:p>
+        </w:tc>
+      </w:tr>
+      <w:tr>
+        <w:tc>
+          <w:tcPr>
+            <w:tcW w:w="0" w:type="auto"/>
+          </w:tcPr>
+          <w:p>
+            <w:pPr>
+              <w:rPr>
+                <w:rFonts w:ascii="Abadi" w:hAnsi="Abadi"/>
+                <w:sz w:val="20"/>
+                <w:szCs w:val="20"/>
+              </w:rPr>
+            </w:pPr>
+            <w:r>
+              <w:rPr>
+                <w:rFonts w:ascii="Abadi" w:hAnsi="Abadi"/>
+                <w:sz w:val="20"/>
+                <w:szCs w:val="20"/>
+              </w:rPr>
+              <w:t>23</w:t>
+            </w:r>
+          </w:p>
+        </w:tc>
+        <w:tc>
+          <w:tcPr>
+            <w:tcW w:w="0" w:type="auto"/>
+          </w:tcPr>
+          <w:p>
+            <w:pPr>
+              <w:rPr>
+                <w:rFonts w:ascii="Abadi" w:hAnsi="Abadi"/>
+                <w:sz w:val="20"/>
+                <w:szCs w:val="20"/>
+              </w:rPr>
+            </w:pPr>
+            <w:r>
+              <w:rPr>
+                <w:rFonts w:ascii="Abadi" w:hAnsi="Abadi"/>
+                <w:sz w:val="20"/>
+                <w:szCs w:val="20"/>
               </w:rPr>
               <w:t>1d12+2</w:t>
+            </w:r>
+          </w:p>
+        </w:tc>
+        <w:tc>
+          <w:tcPr>
+            <w:tcW w:w="0" w:type="auto"/>
+          </w:tcPr>
+          <w:p>
+            <w:pPr>
+              <w:rPr>
+                <w:rFonts w:ascii="Abadi" w:hAnsi="Abadi"/>
+                <w:sz w:val="20"/>
+                <w:szCs w:val="20"/>
+              </w:rPr>
+            </w:pPr>
+            <w:r>
+              <w:rPr>
+                <w:rFonts w:ascii="Abadi" w:hAnsi="Abadi"/>
+                <w:sz w:val="20"/>
+                <w:szCs w:val="20"/>
+              </w:rPr>
+              <w:t>640</w:t>
+            </w:r>
+            <w:r>
+              <w:rPr>
+                <w:rFonts w:ascii="Abadi" w:hAnsi="Abadi"/>
+                <w:sz w:val="20"/>
+                <w:szCs w:val="20"/>
+              </w:rPr>
+              <w:t xml:space="preserve"> kg</w:t>
+            </w:r>
+          </w:p>
+        </w:tc>
+      </w:tr>
+      <w:tr>
+        <w:tc>
+          <w:tcPr>
+            <w:tcW w:w="0" w:type="auto"/>
+          </w:tcPr>
+          <w:p>
+            <w:pPr>
+              <w:rPr>
+                <w:rFonts w:ascii="Abadi" w:hAnsi="Abadi"/>
+                <w:sz w:val="20"/>
+                <w:szCs w:val="20"/>
+              </w:rPr>
+            </w:pPr>
+            <w:r>
+              <w:rPr>
+                <w:rFonts w:ascii="Abadi" w:hAnsi="Abadi"/>
+                <w:sz w:val="20"/>
+                <w:szCs w:val="20"/>
+              </w:rPr>
+              <w:t>24</w:t>
+            </w:r>
+          </w:p>
+        </w:tc>
+        <w:tc>
+          <w:tcPr>
+            <w:tcW w:w="0" w:type="auto"/>
+          </w:tcPr>
+          <w:p>
+            <w:pPr>
+              <w:rPr>
+                <w:rFonts w:ascii="Abadi" w:hAnsi="Abadi"/>
+                <w:sz w:val="20"/>
+                <w:szCs w:val="20"/>
+              </w:rPr>
+            </w:pPr>
+            <w:r>
+              <w:rPr>
+                <w:rFonts w:ascii="Abadi" w:hAnsi="Abadi"/>
+                <w:sz w:val="20"/>
+                <w:szCs w:val="20"/>
+              </w:rPr>
+              <w:t>1d12+2</w:t>
+            </w:r>
+          </w:p>
+        </w:tc>
+        <w:tc>
+          <w:tcPr>
+            <w:tcW w:w="0" w:type="auto"/>
+          </w:tcPr>
+          <w:p>
+            <w:pPr>
+              <w:rPr>
+                <w:rFonts w:ascii="Abadi" w:hAnsi="Abadi"/>
+                <w:sz w:val="20"/>
+                <w:szCs w:val="20"/>
+              </w:rPr>
+            </w:pPr>
+            <w:r>
+              <w:rPr>
+                <w:rFonts w:ascii="Abadi" w:hAnsi="Abadi"/>
+                <w:sz w:val="20"/>
+                <w:szCs w:val="20"/>
+              </w:rPr>
+              <w:t>720</w:t>
+            </w:r>
+            <w:r>
+              <w:rPr>
+                <w:rFonts w:ascii="Abadi" w:hAnsi="Abadi"/>
+                <w:sz w:val="20"/>
+                <w:szCs w:val="20"/>
+              </w:rPr>
+              <w:t xml:space="preserve"> kg</w:t>
+            </w:r>
+          </w:p>
+        </w:tc>
+      </w:tr>
+      <w:tr>
+        <w:tc>
+          <w:tcPr>
+            <w:tcW w:w="0" w:type="auto"/>
+          </w:tcPr>
+          <w:p>
+            <w:pPr>
+              <w:rPr>
+                <w:rFonts w:ascii="Abadi" w:hAnsi="Abadi"/>
+                <w:sz w:val="20"/>
+                <w:szCs w:val="20"/>
+              </w:rPr>
+            </w:pPr>
+            <w:r>
+              <w:rPr>
+                <w:rFonts w:ascii="Abadi" w:hAnsi="Abadi"/>
+                <w:sz w:val="20"/>
+                <w:szCs w:val="20"/>
+              </w:rPr>
+              <w:t>25</w:t>
+            </w:r>
+          </w:p>
+        </w:tc>
+        <w:tc>
+          <w:tcPr>
+            <w:tcW w:w="0" w:type="auto"/>
+          </w:tcPr>
+          <w:p>
+            <w:pPr>
+              <w:rPr>
+                <w:rFonts w:ascii="Abadi" w:hAnsi="Abadi"/>
+                <w:sz w:val="20"/>
+                <w:szCs w:val="20"/>
+              </w:rPr>
+            </w:pPr>
+            <w:r>
+              <w:rPr>
+                <w:rFonts w:ascii="Abadi" w:hAnsi="Abadi"/>
+                <w:sz w:val="20"/>
+                <w:szCs w:val="20"/>
+              </w:rPr>
+              <w:t>1d12+1d4</w:t>
+            </w:r>
+          </w:p>
+        </w:tc>
+        <w:tc>
+          <w:tcPr>
+            <w:tcW w:w="0" w:type="auto"/>
+          </w:tcPr>
+          <w:p>
+            <w:pPr>
+              <w:rPr>
+                <w:rFonts w:ascii="Abadi" w:hAnsi="Abadi"/>
+                <w:sz w:val="20"/>
+                <w:szCs w:val="20"/>
+              </w:rPr>
+            </w:pPr>
+            <w:r>
+              <w:rPr>
+                <w:rFonts w:ascii="Abadi" w:hAnsi="Abadi"/>
+                <w:sz w:val="20"/>
+                <w:szCs w:val="20"/>
+              </w:rPr>
+              <w:t>800</w:t>
+            </w:r>
+            <w:r>
+              <w:rPr>
+                <w:rFonts w:ascii="Abadi" w:hAnsi="Abadi"/>
+                <w:sz w:val="20"/>
+                <w:szCs w:val="20"/>
+              </w:rPr>
+              <w:t xml:space="preserve"> kg</w:t>
+            </w:r>
+          </w:p>
+        </w:tc>
+      </w:tr>
+      <w:tr>
+        <w:tc>
+          <w:tcPr>
+            <w:tcW w:w="0" w:type="auto"/>
+          </w:tcPr>
+          <w:p>
+            <w:pPr>
+              <w:rPr>
+                <w:rFonts w:ascii="Abadi" w:hAnsi="Abadi"/>
+                <w:sz w:val="20"/>
+                <w:szCs w:val="20"/>
+              </w:rPr>
+            </w:pPr>
+            <w:r>
+              <w:rPr>
+                <w:rFonts w:ascii="Abadi" w:hAnsi="Abadi"/>
+                <w:sz w:val="20"/>
+                <w:szCs w:val="20"/>
+              </w:rPr>
+              <w:t>26</w:t>
+            </w:r>
+          </w:p>
+        </w:tc>
+        <w:tc>
+          <w:tcPr>
+            <w:tcW w:w="0" w:type="auto"/>
+          </w:tcPr>
+          <w:p>
+            <w:pPr>
+              <w:rPr>
+                <w:rFonts w:ascii="Abadi" w:hAnsi="Abadi"/>
+                <w:sz w:val="20"/>
+                <w:szCs w:val="20"/>
+              </w:rPr>
+            </w:pPr>
+            <w:r>
+              <w:rPr>
+                <w:rFonts w:ascii="Abadi" w:hAnsi="Abadi"/>
+                <w:sz w:val="20"/>
+                <w:szCs w:val="20"/>
+              </w:rPr>
+              <w:t>1d12+1d4</w:t>
+            </w:r>
+          </w:p>
+        </w:tc>
+        <w:tc>
+          <w:tcPr>
+            <w:tcW w:w="0" w:type="auto"/>
+          </w:tcPr>
+          <w:p>
+            <w:pPr>
+              <w:rPr>
+                <w:rFonts w:ascii="Abadi" w:hAnsi="Abadi"/>
+                <w:sz w:val="20"/>
+                <w:szCs w:val="20"/>
+              </w:rPr>
+            </w:pPr>
+            <w:r>
+              <w:rPr>
+                <w:rFonts w:ascii="Abadi" w:hAnsi="Abadi"/>
+                <w:sz w:val="20"/>
+                <w:szCs w:val="20"/>
+              </w:rPr>
+              <w:t>900</w:t>
+            </w:r>
+            <w:r>
+              <w:rPr>
+                <w:rFonts w:ascii="Abadi" w:hAnsi="Abadi"/>
+                <w:sz w:val="20"/>
+                <w:szCs w:val="20"/>
+              </w:rPr>
+              <w:t xml:space="preserve"> kg</w:t>
+            </w:r>
+          </w:p>
+        </w:tc>
+      </w:tr>
+      <w:tr>
+        <w:tc>
+          <w:tcPr>
+            <w:tcW w:w="0" w:type="auto"/>
+          </w:tcPr>
+          <w:p>
+            <w:pPr>
+              <w:rPr>
+                <w:rFonts w:ascii="Abadi" w:hAnsi="Abadi"/>
+                <w:sz w:val="20"/>
+                <w:szCs w:val="20"/>
+              </w:rPr>
+            </w:pPr>
+            <w:r>
+              <w:rPr>
+                <w:rFonts w:ascii="Abadi" w:hAnsi="Abadi"/>
+                <w:sz w:val="20"/>
+                <w:szCs w:val="20"/>
+              </w:rPr>
+              <w:t>27</w:t>
+            </w:r>
+          </w:p>
+        </w:tc>
+        <w:tc>
+          <w:tcPr>
+            <w:tcW w:w="0" w:type="auto"/>
+          </w:tcPr>
+          <w:p>
+            <w:pPr>
+              <w:rPr>
+                <w:rFonts w:ascii="Abadi" w:hAnsi="Abadi"/>
+                <w:sz w:val="20"/>
+                <w:szCs w:val="20"/>
+              </w:rPr>
+            </w:pPr>
+            <w:r>
+              <w:rPr>
+                <w:rFonts w:ascii="Abadi" w:hAnsi="Abadi"/>
+                <w:sz w:val="20"/>
+                <w:szCs w:val="20"/>
+              </w:rPr>
+              <w:t>1d12+1d6</w:t>
+            </w:r>
+          </w:p>
+        </w:tc>
+        <w:tc>
+          <w:tcPr>
+            <w:tcW w:w="0" w:type="auto"/>
+          </w:tcPr>
+          <w:p>
+            <w:pPr>
+              <w:rPr>
+                <w:rFonts w:ascii="Abadi" w:hAnsi="Abadi"/>
+                <w:sz w:val="20"/>
+                <w:szCs w:val="20"/>
+              </w:rPr>
+            </w:pPr>
+            <w:r>
+              <w:rPr>
+                <w:rFonts w:ascii="Abadi" w:hAnsi="Abadi"/>
+                <w:sz w:val="20"/>
+                <w:szCs w:val="20"/>
+              </w:rPr>
+              <w:t>1000 kg (compact car)</w:t>
+            </w:r>
+          </w:p>
+        </w:tc>
+      </w:tr>
+      <w:tr>
+        <w:tc>
+          <w:tcPr>
+            <w:tcW w:w="0" w:type="auto"/>
+          </w:tcPr>
+          <w:p>
+            <w:pPr>
+              <w:rPr>
+                <w:rFonts w:ascii="Abadi" w:hAnsi="Abadi"/>
+                <w:sz w:val="20"/>
+                <w:szCs w:val="20"/>
+              </w:rPr>
+            </w:pPr>
+            <w:r>
+              <w:rPr>
+                <w:rFonts w:ascii="Abadi" w:hAnsi="Abadi"/>
+                <w:sz w:val="20"/>
+                <w:szCs w:val="20"/>
+              </w:rPr>
+              <w:lastRenderedPageBreak/>
+              <w:t>28</w:t>
+            </w:r>
+          </w:p>
+        </w:tc>
+        <w:tc>
+          <w:tcPr>
+            <w:tcW w:w="0" w:type="auto"/>
+          </w:tcPr>
+          <w:p>
+            <w:pPr>
+              <w:rPr>
+                <w:rFonts w:ascii="Abadi" w:hAnsi="Abadi"/>
+                <w:sz w:val="20"/>
+                <w:szCs w:val="20"/>
+              </w:rPr>
+            </w:pPr>
+            <w:r>
+              <w:rPr>
+                <w:rFonts w:ascii="Abadi" w:hAnsi="Abadi"/>
+                <w:sz w:val="20"/>
+                <w:szCs w:val="20"/>
+              </w:rPr>
+              <w:t>1d12+1d6</w:t>
+            </w:r>
+          </w:p>
+        </w:tc>
+        <w:tc>
+          <w:tcPr>
+            <w:tcW w:w="0" w:type="auto"/>
+          </w:tcPr>
+          <w:p>
+            <w:pPr>
+              <w:rPr>
+                <w:rFonts w:ascii="Abadi" w:hAnsi="Abadi"/>
+                <w:sz w:val="20"/>
+                <w:szCs w:val="20"/>
+              </w:rPr>
+            </w:pPr>
+            <w:r>
+              <w:rPr>
+                <w:rFonts w:ascii="Abadi" w:hAnsi="Abadi"/>
+                <w:sz w:val="20"/>
+                <w:szCs w:val="20"/>
+              </w:rPr>
+              <w:t>1200 kg</w:t>
+            </w:r>
+          </w:p>
+        </w:tc>
+      </w:tr>
+      <w:tr>
+        <w:tc>
+          <w:tcPr>
+            <w:tcW w:w="0" w:type="auto"/>
+          </w:tcPr>
+          <w:p>
+            <w:pPr>
+              <w:rPr>
+                <w:rFonts w:ascii="Abadi" w:hAnsi="Abadi"/>
+                <w:sz w:val="20"/>
+                <w:szCs w:val="20"/>
+              </w:rPr>
+            </w:pPr>
+            <w:r>
+              <w:rPr>
+                <w:rFonts w:ascii="Abadi" w:hAnsi="Abadi"/>
+                <w:sz w:val="20"/>
+                <w:szCs w:val="20"/>
+              </w:rPr>
+              <w:t>29</w:t>
+            </w:r>
+          </w:p>
+        </w:tc>
+        <w:tc>
+          <w:tcPr>
+            <w:tcW w:w="0" w:type="auto"/>
+          </w:tcPr>
+          <w:p>
+            <w:pPr>
+              <w:rPr>
+                <w:rFonts w:ascii="Abadi" w:hAnsi="Abadi"/>
+                <w:sz w:val="20"/>
+                <w:szCs w:val="20"/>
+              </w:rPr>
+            </w:pPr>
+            <w:r>
+              <w:rPr>
+                <w:rFonts w:ascii="Abadi" w:hAnsi="Abadi"/>
+                <w:sz w:val="20"/>
+                <w:szCs w:val="20"/>
+              </w:rPr>
+              <w:t>1d12+1d8</w:t>
+            </w:r>
+          </w:p>
+        </w:tc>
+        <w:tc>
+          <w:tcPr>
+            <w:tcW w:w="0" w:type="auto"/>
+          </w:tcPr>
+          <w:p>
+            <w:pPr>
+              <w:rPr>
+                <w:rFonts w:ascii="Abadi" w:hAnsi="Abadi"/>
+                <w:sz w:val="20"/>
+                <w:szCs w:val="20"/>
+              </w:rPr>
+            </w:pPr>
+            <w:r>
+              <w:rPr>
+                <w:rFonts w:ascii="Abadi" w:hAnsi="Abadi"/>
+                <w:sz w:val="20"/>
+                <w:szCs w:val="20"/>
+              </w:rPr>
+              <w:t>1400 kg</w:t>
+            </w:r>
+          </w:p>
+        </w:tc>
+      </w:tr>
+      <w:tr>
+        <w:tc>
+          <w:tcPr>
+            <w:tcW w:w="0" w:type="auto"/>
+          </w:tcPr>
+          <w:p>
+            <w:pPr>
+              <w:rPr>
+                <w:rFonts w:ascii="Abadi" w:hAnsi="Abadi"/>
+                <w:sz w:val="20"/>
+                <w:szCs w:val="20"/>
+              </w:rPr>
+            </w:pPr>
+            <w:r>
+              <w:rPr>
+                <w:rFonts w:ascii="Abadi" w:hAnsi="Abadi"/>
+                <w:sz w:val="20"/>
+                <w:szCs w:val="20"/>
+              </w:rPr>
+              <w:t>30</w:t>
+            </w:r>
+          </w:p>
+        </w:tc>
+        <w:tc>
+          <w:tcPr>
+            <w:tcW w:w="0" w:type="auto"/>
+          </w:tcPr>
+          <w:p>
+            <w:pPr>
+              <w:rPr>
+                <w:rFonts w:ascii="Abadi" w:hAnsi="Abadi"/>
+                <w:sz w:val="20"/>
+                <w:szCs w:val="20"/>
+              </w:rPr>
+            </w:pPr>
+            <w:r>
+              <w:rPr>
+                <w:rFonts w:ascii="Abadi" w:hAnsi="Abadi"/>
+                <w:sz w:val="20"/>
+                <w:szCs w:val="20"/>
+              </w:rPr>
+              <w:t>1d12+1d8</w:t>
+            </w:r>
+          </w:p>
+        </w:tc>
+        <w:tc>
+          <w:tcPr>
+            <w:tcW w:w="0" w:type="auto"/>
+          </w:tcPr>
+          <w:p>
+            <w:pPr>
+              <w:rPr>
+                <w:rFonts w:ascii="Abadi" w:hAnsi="Abadi"/>
+                <w:sz w:val="20"/>
+                <w:szCs w:val="20"/>
+              </w:rPr>
+            </w:pPr>
+            <w:r>
+              <w:rPr>
+                <w:rFonts w:ascii="Abadi" w:hAnsi="Abadi"/>
+                <w:sz w:val="20"/>
+                <w:szCs w:val="20"/>
+              </w:rPr>
+              <w:t>16</w:t>
+            </w:r>
+            <w:bookmarkStart w:id="10" w:name="_GoBack"/>
+            <w:bookmarkEnd w:id="10"/>
+            <w:r>
+              <w:rPr>
+                <w:rFonts w:ascii="Abadi" w:hAnsi="Abadi"/>
+                <w:sz w:val="20"/>
+                <w:szCs w:val="20"/>
+              </w:rPr>
+              <w:t>00 kg</w:t>
             </w:r>
           </w:p>
         </w:tc>
@@ -1940,6 +3547,22 @@
     </w:tbl>
     <w:p>
       <w:pPr>
+        <w:rPr>
+          <w:rFonts w:ascii="Abadi" w:hAnsi="Abadi"/>
+          <w:sz w:val="20"/>
+          <w:szCs w:val="20"/>
+        </w:rPr>
+      </w:pPr>
+    </w:p>
+    <w:p>
+      <w:pPr>
+        <w:rPr>
+          <w:rFonts w:ascii="Abadi" w:hAnsi="Abadi"/>
+        </w:rPr>
+      </w:pPr>
+    </w:p>
+    <w:p>
+      <w:pPr>
         <w:pStyle w:val="Heading3"/>
         <w:rPr>
           <w:rFonts w:ascii="Abadi" w:hAnsi="Abadi"/>
@@ -2072,7 +3695,6 @@
           <w:sz w:val="22"/>
           <w:szCs w:val="22"/>
         </w:rPr>
-        <w:lastRenderedPageBreak/>
         <w:t>Proficiencies</w:t>
       </w:r>
       <w:r>
@@ -2348,7 +3970,7 @@
                 <w:szCs w:val="20"/>
               </w:rPr>
             </w:pPr>
-            <w:bookmarkStart w:id="10" w:name="_Hlk13326225"/>
+            <w:bookmarkStart w:id="11" w:name="_Hlk13326225"/>
             <w:r>
               <w:rPr>
                 <w:rFonts w:ascii="Abadi" w:hAnsi="Abadi"/>
@@ -2524,6 +4146,7 @@
                 <w:sz w:val="16"/>
                 <w:szCs w:val="16"/>
               </w:rPr>
+              <w:lastRenderedPageBreak/>
               <w:t>Intimidate (CT) – Your reputation as a tough kid is known throughout the school. Often, all it takes is one look from you for people to get out of your way.</w:t>
             </w:r>
           </w:p>
@@ -2614,6 +4237,7 @@
                 <w:sz w:val="16"/>
                 <w:szCs w:val="16"/>
               </w:rPr>
+              <w:lastRenderedPageBreak/>
               <w:t>Boons</w:t>
             </w:r>
           </w:p>
@@ -2663,7 +4287,7 @@
           </w:p>
         </w:tc>
       </w:tr>
-      <w:bookmarkEnd w:id="10"/>
+      <w:bookmarkEnd w:id="11"/>
     </w:tbl>
     <w:p>
       <w:pPr>
@@ -3753,6 +5377,7 @@
                 <w:sz w:val="16"/>
                 <w:szCs w:val="16"/>
               </w:rPr>
+              <w:lastRenderedPageBreak/>
               <w:t>Look at all these normie sheep wasting their time engaging in the banal social rituals of high school. Put on another Cure album and pass the eye liner.</w:t>
             </w:r>
           </w:p>
@@ -4324,7 +5949,6 @@
                 <w:sz w:val="16"/>
                 <w:szCs w:val="16"/>
               </w:rPr>
-              <w:lastRenderedPageBreak/>
               <w:t>Feat of Strength (MT) – You are strong and powerful. If something needs to be lifted or pushed, you are the one to call.</w:t>
             </w:r>
           </w:p>
@@ -4349,7 +5973,6 @@
                 <w:sz w:val="16"/>
                 <w:szCs w:val="16"/>
               </w:rPr>
-              <w:lastRenderedPageBreak/>
               <w:t>Boons</w:t>
             </w:r>
           </w:p>
@@ -5347,6 +6970,7 @@
                 <w:sz w:val="16"/>
                 <w:szCs w:val="16"/>
               </w:rPr>
+              <w:lastRenderedPageBreak/>
               <w:t></w:t>
             </w:r>
             <w:r>
@@ -5874,7 +7498,6 @@
                 <w:sz w:val="16"/>
                 <w:szCs w:val="16"/>
               </w:rPr>
-              <w:lastRenderedPageBreak/>
               <w:t>Access Lab &amp; Supplies (CR) – You can talk to your teachers and convince them to give you access to the lab and storage rooms.</w:t>
             </w:r>
           </w:p>
@@ -6035,7 +7658,6 @@
                 <w:sz w:val="16"/>
                 <w:szCs w:val="16"/>
               </w:rPr>
-              <w:lastRenderedPageBreak/>
               <w:t>Boons</w:t>
             </w:r>
           </w:p>
@@ -6197,8 +7819,6 @@
               </w:rPr>
               <w:t>You are fascinated with probing the depths of human consciousness… mostly by altering it using whatever means you can find. If it can be drank, smoked, or popped, you have likely tried it. Oh, and Doritos… lots of Doritos.</w:t>
             </w:r>
-            <w:bookmarkStart w:id="11" w:name="_GoBack"/>
-            <w:bookmarkEnd w:id="11"/>
           </w:p>
         </w:tc>
       </w:tr>
@@ -6961,6 +8581,7 @@
                 <w:sz w:val="16"/>
                 <w:szCs w:val="16"/>
               </w:rPr>
+              <w:lastRenderedPageBreak/>
               <w:t>Boons</w:t>
             </w:r>
           </w:p>
@@ -7241,16 +8862,7 @@
           <w:sz w:val="20"/>
           <w:szCs w:val="20"/>
         </w:rPr>
-        <w:t xml:space="preserve">Some changes will require modifications that are already listed in the powerset’s special mechanics. The most common example of this is device sets, like Archery, allow you to decide that the powers come from you, and not a device. In this case, you apply a +1 to the burn rating of the powers, and now the arrows come from </w:t>
-      </w:r>
-      <w:r>
-        <w:rPr>
-          <w:rFonts w:ascii="Abadi" w:hAnsi="Abadi"/>
-          <w:sz w:val="20"/>
-          <w:szCs w:val="20"/>
-        </w:rPr>
-        <w:lastRenderedPageBreak/>
-        <w:t>you and not a bow. Of course, you might want to further flavor the set, and make the powers shoot energy, or shards of metal.</w:t>
+        <w:t>Some changes will require modifications that are already listed in the powerset’s special mechanics. The most common example of this is device sets, like Archery, allow you to decide that the powers come from you, and not a device. In this case, you apply a +1 to the burn rating of the powers, and now the arrows come from you and not a bow. Of course, you might want to further flavor the set, and make the powers shoot energy, or shards of metal.</w:t>
       </w:r>
     </w:p>
     <w:p>
@@ -7874,6 +9486,7 @@
           <w:sz w:val="20"/>
           <w:szCs w:val="16"/>
         </w:rPr>
+        <w:lastRenderedPageBreak/>
         <w:t>You see the Strike skill listed as MS+2. That means if you use this fighting style, your melee attack is based on your Muscle and Skill stats, and in addition to your bonuses in those stats, you get a +2 to your skill value.</w:t>
       </w:r>
     </w:p>
@@ -8087,18 +9700,7 @@
           <w:sz w:val="16"/>
           <w:szCs w:val="16"/>
         </w:rPr>
-        <w:t xml:space="preserve"> this information </w:t>
-      </w:r>
-      <w:r>
-        <w:rPr>
-          <w:rFonts w:ascii="Abadi" w:hAnsi="Abadi"/>
-          <w:i/>
-          <w:iCs/>
-          <w:sz w:val="16"/>
-          <w:szCs w:val="16"/>
-        </w:rPr>
-        <w:lastRenderedPageBreak/>
-        <w:t>on your character sheet.</w:t>
+        <w:t xml:space="preserve"> this information on your character sheet.</w:t>
       </w:r>
     </w:p>
     <w:p>
@@ -8731,6 +10333,7 @@
                 <w:sz w:val="16"/>
                 <w:szCs w:val="20"/>
               </w:rPr>
+              <w:lastRenderedPageBreak/>
               <w:t>(t)argeted area</w:t>
             </w:r>
           </w:p>
@@ -8921,6 +10524,7 @@
                 <w:sz w:val="16"/>
                 <w:szCs w:val="20"/>
               </w:rPr>
+              <w:lastRenderedPageBreak/>
               <w:t>Buff</w:t>
             </w:r>
           </w:p>
@@ -9505,7 +11109,6 @@
           <w:sz w:val="20"/>
           <w:szCs w:val="20"/>
         </w:rPr>
-        <w:lastRenderedPageBreak/>
         <w:t>Activation</w:t>
       </w:r>
     </w:p>
@@ -10411,6 +12014,7 @@
           <w:sz w:val="20"/>
           <w:szCs w:val="16"/>
         </w:rPr>
+        <w:lastRenderedPageBreak/>
         <w:t>Accuracy</w:t>
       </w:r>
     </w:p>
@@ -10551,7 +12155,6 @@
           <w:sz w:val="20"/>
           <w:szCs w:val="16"/>
         </w:rPr>
-        <w:lastRenderedPageBreak/>
         <w:t>Enhancements</w:t>
       </w:r>
     </w:p>

</xml_diff>